<commit_message>
Modif .doc depuis intellij
</commit_message>
<xml_diff>
--- a/Documentation technique/FAQ.docx
+++ b/Documentation technique/FAQ.docx
@@ -58,8 +58,6 @@
       <w:pPr>
         <w:pStyle w:val="Paragraphedeliste"/>
       </w:pPr>
-      <w:bookmarkStart w:id="0" w:name="_GoBack"/>
-      <w:bookmarkEnd w:id="0"/>
     </w:p>
     <w:p>
       <w:pPr>
@@ -121,14 +119,19 @@
       <w:r>
         <w:t xml:space="preserve">- Calcul de la commission en fonction de la catégorie des ventes et du vendeur ainsi que des remises faites par </w:t>
       </w:r>
-      <w:proofErr w:type="spellStart"/>
-      <w:r>
-        <w:t>celui ci</w:t>
-      </w:r>
-      <w:proofErr w:type="spellEnd"/>
+      <w:r>
+        <w:t>celui-ci</w:t>
+      </w:r>
       <w:r>
         <w:t>.</w:t>
       </w:r>
+      <w:bookmarkStart w:id="0" w:name="_GoBack"/>
+      <w:bookmarkEnd w:id="0"/>
+    </w:p>
+    <w:p>
+      <w:pPr>
+        <w:ind w:left="720"/>
+      </w:pPr>
     </w:p>
     <w:sectPr>
       <w:pgSz w:w="11906" w:h="16838"/>

</xml_diff>

<commit_message>
FAQ - Contexte + Solution mise en place
</commit_message>
<xml_diff>
--- a/Documentation technique/FAQ.docx
+++ b/Documentation technique/FAQ.docx
@@ -4,21 +4,22 @@
   <w:body>
     <w:sdt>
       <w:sdtPr>
+        <w:rPr>
+          <w:rFonts w:asciiTheme="minorHAnsi" w:eastAsiaTheme="minorHAnsi" w:hAnsiTheme="minorHAnsi" w:cstheme="minorBidi"/>
+          <w:b w:val="0"/>
+          <w:bCs w:val="0"/>
+          <w:color w:val="auto"/>
+          <w:sz w:val="22"/>
+          <w:szCs w:val="22"/>
+          <w:lang w:eastAsia="en-US"/>
+        </w:rPr>
         <w:id w:val="1482045711"/>
         <w:docPartObj>
           <w:docPartGallery w:val="Table of Contents"/>
           <w:docPartUnique/>
         </w:docPartObj>
       </w:sdtPr>
-      <w:sdtEndPr>
-        <w:rPr>
-          <w:rFonts w:asciiTheme="minorHAnsi" w:eastAsiaTheme="minorHAnsi" w:hAnsiTheme="minorHAnsi" w:cstheme="minorBidi"/>
-          <w:color w:val="auto"/>
-          <w:sz w:val="22"/>
-          <w:szCs w:val="22"/>
-          <w:lang w:eastAsia="en-US"/>
-        </w:rPr>
-      </w:sdtEndPr>
+      <w:sdtEndPr/>
       <w:sdtContent>
         <w:p>
           <w:pPr>
@@ -355,6 +356,14 @@
         </w:rPr>
         <w:t xml:space="preserve"> les éléments générés par son tableur Excel.</w:t>
       </w:r>
+      <w:r>
+        <w:rPr>
+          <w:sz w:val="20"/>
+        </w:rPr>
+        <w:t xml:space="preserve"> </w:t>
+      </w:r>
+      <w:bookmarkStart w:id="1" w:name="_GoBack"/>
+      <w:bookmarkEnd w:id="1"/>
     </w:p>
     <w:p>
       <w:pPr>
@@ -424,14 +433,14 @@
           <w:sz w:val="24"/>
         </w:rPr>
       </w:pPr>
-      <w:bookmarkStart w:id="1" w:name="_Toc482478477"/>
+      <w:bookmarkStart w:id="2" w:name="_Toc482478477"/>
       <w:r>
         <w:rPr>
           <w:sz w:val="24"/>
         </w:rPr>
         <w:t>Notre solution :</w:t>
       </w:r>
-      <w:bookmarkEnd w:id="1"/>
+      <w:bookmarkEnd w:id="2"/>
     </w:p>
     <w:p>
       <w:pPr>
@@ -555,21 +564,7 @@
         <w:rPr>
           <w:sz w:val="20"/>
         </w:rPr>
-        <w:t xml:space="preserve">ercial (nom, adresse, </w:t>
-      </w:r>
-      <w:proofErr w:type="spellStart"/>
-      <w:r>
-        <w:rPr>
-          <w:sz w:val="20"/>
-        </w:rPr>
-        <w:t>siret</w:t>
-      </w:r>
-      <w:proofErr w:type="spellEnd"/>
-      <w:r>
-        <w:rPr>
-          <w:sz w:val="20"/>
-        </w:rPr>
-        <w:t>, téléphone</w:t>
+        <w:t>ercial (nom, adresse, siret, téléphone</w:t>
       </w:r>
       <w:r>
         <w:rPr>
@@ -740,12 +735,12 @@
       <w:pPr>
         <w:pStyle w:val="Titre1"/>
       </w:pPr>
-      <w:bookmarkStart w:id="2" w:name="_Toc482478478"/>
+      <w:bookmarkStart w:id="3" w:name="_Toc482478478"/>
       <w:r>
         <w:lastRenderedPageBreak/>
         <w:t>Questions fréquentes :</w:t>
       </w:r>
-      <w:bookmarkEnd w:id="2"/>
+      <w:bookmarkEnd w:id="3"/>
     </w:p>
     <w:p>
       <w:pPr>
@@ -842,21 +837,7 @@
         <w:rPr>
           <w:sz w:val="20"/>
         </w:rPr>
-        <w:t xml:space="preserve">- Machine </w:t>
-      </w:r>
-      <w:proofErr w:type="spellStart"/>
-      <w:r>
-        <w:rPr>
-          <w:sz w:val="20"/>
-        </w:rPr>
-        <w:t>learning</w:t>
-      </w:r>
-      <w:proofErr w:type="spellEnd"/>
-      <w:r>
-        <w:rPr>
-          <w:sz w:val="20"/>
-        </w:rPr>
-        <w:t xml:space="preserve"> pour la proposition de produit supplémentaires/complémentaires</w:t>
+        <w:t>- Machine learning pour la proposition de produit supplémentaires/complémentaires</w:t>
       </w:r>
     </w:p>
     <w:p>
@@ -884,8 +865,6 @@
         </w:rPr>
         <w:t>.</w:t>
       </w:r>
-      <w:bookmarkStart w:id="3" w:name="_GoBack"/>
-      <w:bookmarkEnd w:id="3"/>
     </w:p>
     <w:p>
       <w:pPr>
@@ -2123,7 +2102,7 @@
 </file>
 
 <file path=customXml/itemProps1.xml><?xml version="1.0" encoding="utf-8"?>
-<ds:datastoreItem xmlns:ds="http://schemas.openxmlformats.org/officeDocument/2006/customXml" ds:itemID="{3C8A21BE-55E9-478F-9B55-D13B1FF1148F}">
+<ds:datastoreItem xmlns:ds="http://schemas.openxmlformats.org/officeDocument/2006/customXml" ds:itemID="{6C81CDF1-4CEB-4F86-835D-ED462FBC2976}">
   <ds:schemaRefs>
     <ds:schemaRef ds:uri="http://schemas.openxmlformats.org/officeDocument/2006/bibliography"/>
   </ds:schemaRefs>

</xml_diff>

<commit_message>
Update faq for users
</commit_message>
<xml_diff>
--- a/Documentation technique/FAQ.docx
+++ b/Documentation technique/FAQ.docx
@@ -2,6 +2,373 @@
 <file path=word/document.xml><?xml version="1.0" encoding="utf-8"?>
 <w:document xmlns:wpc="http://schemas.microsoft.com/office/word/2010/wordprocessingCanvas" xmlns:mc="http://schemas.openxmlformats.org/markup-compatibility/2006" xmlns:o="urn:schemas-microsoft-com:office:office" xmlns:r="http://schemas.openxmlformats.org/officeDocument/2006/relationships" xmlns:m="http://schemas.openxmlformats.org/officeDocument/2006/math" xmlns:v="urn:schemas-microsoft-com:vml" xmlns:wp14="http://schemas.microsoft.com/office/word/2010/wordprocessingDrawing" xmlns:wp="http://schemas.openxmlformats.org/drawingml/2006/wordprocessingDrawing" xmlns:w10="urn:schemas-microsoft-com:office:word" xmlns:w="http://schemas.openxmlformats.org/wordprocessingml/2006/main" xmlns:w14="http://schemas.microsoft.com/office/word/2010/wordml" xmlns:wpg="http://schemas.microsoft.com/office/word/2010/wordprocessingGroup" xmlns:wpi="http://schemas.microsoft.com/office/word/2010/wordprocessingInk" xmlns:wne="http://schemas.microsoft.com/office/word/2006/wordml" xmlns:wps="http://schemas.microsoft.com/office/word/2010/wordprocessingShape" mc:Ignorable="w14 wp14">
   <w:body>
+    <w:sdt>
+      <w:sdtPr>
+        <w:rPr>
+          <w:rFonts w:asciiTheme="majorHAnsi" w:eastAsiaTheme="majorEastAsia" w:hAnsiTheme="majorHAnsi" w:cstheme="majorBidi"/>
+          <w:caps/>
+        </w:rPr>
+        <w:id w:val="-1051066045"/>
+        <w:docPartObj>
+          <w:docPartGallery w:val="Cover Pages"/>
+          <w:docPartUnique/>
+        </w:docPartObj>
+      </w:sdtPr>
+      <w:sdtEndPr>
+        <w:rPr>
+          <w:rFonts w:asciiTheme="minorHAnsi" w:eastAsiaTheme="minorHAnsi" w:hAnsiTheme="minorHAnsi" w:cstheme="minorBidi"/>
+          <w:b/>
+          <w:bCs/>
+          <w:caps w:val="0"/>
+          <w:lang w:eastAsia="en-US"/>
+        </w:rPr>
+      </w:sdtEndPr>
+      <w:sdtContent>
+        <w:tbl>
+          <w:tblPr>
+            <w:tblW w:w="5000" w:type="pct"/>
+            <w:jc w:val="center"/>
+            <w:tblLook w:val="04A0" w:firstRow="1" w:lastRow="0" w:firstColumn="1" w:lastColumn="0" w:noHBand="0" w:noVBand="1"/>
+          </w:tblPr>
+          <w:tblGrid>
+            <w:gridCol w:w="9288"/>
+          </w:tblGrid>
+          <w:tr>
+            <w:trPr>
+              <w:trHeight w:val="2880"/>
+              <w:jc w:val="center"/>
+            </w:trPr>
+            <w:tc>
+              <w:tcPr>
+                <w:tcW w:w="5000" w:type="pct"/>
+              </w:tcPr>
+              <w:p>
+                <w:pPr>
+                  <w:pStyle w:val="Sansinterligne"/>
+                  <w:jc w:val="center"/>
+                  <w:rPr>
+                    <w:rFonts w:asciiTheme="majorHAnsi" w:eastAsiaTheme="majorEastAsia" w:hAnsiTheme="majorHAnsi" w:cstheme="majorBidi"/>
+                    <w:caps/>
+                  </w:rPr>
+                </w:pPr>
+              </w:p>
+            </w:tc>
+          </w:tr>
+          <w:tr>
+            <w:trPr>
+              <w:trHeight w:val="1440"/>
+              <w:jc w:val="center"/>
+            </w:trPr>
+            <w:sdt>
+              <w:sdtPr>
+                <w:rPr>
+                  <w:rFonts w:asciiTheme="majorHAnsi" w:eastAsiaTheme="majorEastAsia" w:hAnsiTheme="majorHAnsi" w:cstheme="majorBidi"/>
+                  <w:sz w:val="80"/>
+                  <w:szCs w:val="80"/>
+                </w:rPr>
+                <w:alias w:val="Titre"/>
+                <w:id w:val="15524250"/>
+                <w:placeholder>
+                  <w:docPart w:val="5E907B1571C44FE9A5D4D1DD0A99CE11"/>
+                </w:placeholder>
+                <w:dataBinding w:prefixMappings="xmlns:ns0='http://schemas.openxmlformats.org/package/2006/metadata/core-properties' xmlns:ns1='http://purl.org/dc/elements/1.1/'" w:xpath="/ns0:coreProperties[1]/ns1:title[1]" w:storeItemID="{6C3C8BC8-F283-45AE-878A-BAB7291924A1}"/>
+                <w:text/>
+              </w:sdtPr>
+              <w:sdtContent>
+                <w:tc>
+                  <w:tcPr>
+                    <w:tcW w:w="5000" w:type="pct"/>
+                    <w:tcBorders>
+                      <w:bottom w:val="single" w:sz="4" w:space="0" w:color="4F81BD" w:themeColor="accent1"/>
+                    </w:tcBorders>
+                    <w:vAlign w:val="center"/>
+                  </w:tcPr>
+                  <w:p>
+                    <w:pPr>
+                      <w:pStyle w:val="Sansinterligne"/>
+                      <w:jc w:val="center"/>
+                      <w:rPr>
+                        <w:rFonts w:asciiTheme="majorHAnsi" w:eastAsiaTheme="majorEastAsia" w:hAnsiTheme="majorHAnsi" w:cstheme="majorBidi"/>
+                        <w:sz w:val="80"/>
+                        <w:szCs w:val="80"/>
+                      </w:rPr>
+                    </w:pPr>
+                    <w:r>
+                      <w:rPr>
+                        <w:rFonts w:asciiTheme="majorHAnsi" w:eastAsiaTheme="majorEastAsia" w:hAnsiTheme="majorHAnsi" w:cstheme="majorBidi"/>
+                        <w:sz w:val="80"/>
+                        <w:szCs w:val="80"/>
+                      </w:rPr>
+                      <w:t>Projet Annuel - ESGI</w:t>
+                    </w:r>
+                  </w:p>
+                </w:tc>
+              </w:sdtContent>
+            </w:sdt>
+          </w:tr>
+          <w:tr>
+            <w:trPr>
+              <w:trHeight w:val="720"/>
+              <w:jc w:val="center"/>
+            </w:trPr>
+            <w:sdt>
+              <w:sdtPr>
+                <w:rPr>
+                  <w:rFonts w:asciiTheme="majorHAnsi" w:eastAsiaTheme="majorEastAsia" w:hAnsiTheme="majorHAnsi" w:cstheme="majorBidi"/>
+                  <w:sz w:val="44"/>
+                  <w:szCs w:val="44"/>
+                </w:rPr>
+                <w:alias w:val="Sous-titre"/>
+                <w:id w:val="15524255"/>
+                <w:placeholder>
+                  <w:docPart w:val="69AF3EDC5DCF4EBCA039785106688BBC"/>
+                </w:placeholder>
+                <w:dataBinding w:prefixMappings="xmlns:ns0='http://schemas.openxmlformats.org/package/2006/metadata/core-properties' xmlns:ns1='http://purl.org/dc/elements/1.1/'" w:xpath="/ns0:coreProperties[1]/ns1:subject[1]" w:storeItemID="{6C3C8BC8-F283-45AE-878A-BAB7291924A1}"/>
+                <w:text/>
+              </w:sdtPr>
+              <w:sdtContent>
+                <w:tc>
+                  <w:tcPr>
+                    <w:tcW w:w="5000" w:type="pct"/>
+                    <w:tcBorders>
+                      <w:top w:val="single" w:sz="4" w:space="0" w:color="4F81BD" w:themeColor="accent1"/>
+                    </w:tcBorders>
+                    <w:vAlign w:val="center"/>
+                  </w:tcPr>
+                  <w:p>
+                    <w:pPr>
+                      <w:pStyle w:val="Sansinterligne"/>
+                      <w:jc w:val="center"/>
+                      <w:rPr>
+                        <w:rFonts w:asciiTheme="majorHAnsi" w:eastAsiaTheme="majorEastAsia" w:hAnsiTheme="majorHAnsi" w:cstheme="majorBidi"/>
+                        <w:sz w:val="44"/>
+                        <w:szCs w:val="44"/>
+                      </w:rPr>
+                    </w:pPr>
+                    <w:r>
+                      <w:rPr>
+                        <w:rFonts w:asciiTheme="majorHAnsi" w:eastAsiaTheme="majorEastAsia" w:hAnsiTheme="majorHAnsi" w:cstheme="majorBidi"/>
+                        <w:sz w:val="44"/>
+                        <w:szCs w:val="44"/>
+                      </w:rPr>
+                      <w:t>FAQ – [Nom de l’application]</w:t>
+                    </w:r>
+                  </w:p>
+                </w:tc>
+              </w:sdtContent>
+            </w:sdt>
+          </w:tr>
+          <w:tr>
+            <w:trPr>
+              <w:trHeight w:val="360"/>
+              <w:jc w:val="center"/>
+            </w:trPr>
+            <w:tc>
+              <w:tcPr>
+                <w:tcW w:w="5000" w:type="pct"/>
+                <w:vAlign w:val="center"/>
+              </w:tcPr>
+              <w:p>
+                <w:pPr>
+                  <w:pStyle w:val="Sansinterligne"/>
+                  <w:jc w:val="center"/>
+                </w:pPr>
+              </w:p>
+            </w:tc>
+          </w:tr>
+          <w:tr>
+            <w:trPr>
+              <w:trHeight w:val="360"/>
+              <w:jc w:val="center"/>
+            </w:trPr>
+            <w:sdt>
+              <w:sdtPr>
+                <w:rPr>
+                  <w:b/>
+                  <w:bCs/>
+                </w:rPr>
+                <w:alias w:val="Auteur"/>
+                <w:id w:val="15524260"/>
+                <w:placeholder>
+                  <w:docPart w:val="B75C2193BFBE44EA8ACA6B7E4CE8AE67"/>
+                </w:placeholder>
+                <w:dataBinding w:prefixMappings="xmlns:ns0='http://schemas.openxmlformats.org/package/2006/metadata/core-properties' xmlns:ns1='http://purl.org/dc/elements/1.1/'" w:xpath="/ns0:coreProperties[1]/ns1:creator[1]" w:storeItemID="{6C3C8BC8-F283-45AE-878A-BAB7291924A1}"/>
+                <w:text/>
+              </w:sdtPr>
+              <w:sdtContent>
+                <w:tc>
+                  <w:tcPr>
+                    <w:tcW w:w="5000" w:type="pct"/>
+                    <w:vAlign w:val="center"/>
+                  </w:tcPr>
+                  <w:p>
+                    <w:pPr>
+                      <w:pStyle w:val="Sansinterligne"/>
+                      <w:jc w:val="center"/>
+                      <w:rPr>
+                        <w:b/>
+                        <w:bCs/>
+                      </w:rPr>
+                    </w:pPr>
+                    <w:r>
+                      <w:rPr>
+                        <w:b/>
+                        <w:bCs/>
+                      </w:rPr>
+                      <w:t>Pierre MEHU &amp; Robin PAUQUET</w:t>
+                    </w:r>
+                    <w:r>
+                      <w:rPr>
+                        <w:b/>
+                        <w:bCs/>
+                      </w:rPr>
+                      <w:t xml:space="preserve"> – 5A AL1</w:t>
+                    </w:r>
+                  </w:p>
+                </w:tc>
+              </w:sdtContent>
+            </w:sdt>
+          </w:tr>
+          <w:tr>
+            <w:trPr>
+              <w:trHeight w:val="360"/>
+              <w:jc w:val="center"/>
+            </w:trPr>
+            <w:sdt>
+              <w:sdtPr>
+                <w:rPr>
+                  <w:b/>
+                  <w:bCs/>
+                </w:rPr>
+                <w:alias w:val="Date "/>
+                <w:id w:val="516659546"/>
+                <w:placeholder>
+                  <w:docPart w:val="C1CA79127A7F4198895BC1B5311F791E"/>
+                </w:placeholder>
+                <w:dataBinding w:prefixMappings="xmlns:ns0='http://schemas.microsoft.com/office/2006/coverPageProps'" w:xpath="/ns0:CoverPageProperties[1]/ns0:PublishDate[1]" w:storeItemID="{55AF091B-3C7A-41E3-B477-F2FDAA23CFDA}"/>
+                <w:date w:fullDate="2017-07-12T00:00:00Z">
+                  <w:dateFormat w:val="dd/MM/yyyy"/>
+                  <w:lid w:val="fr-FR"/>
+                  <w:storeMappedDataAs w:val="dateTime"/>
+                  <w:calendar w:val="gregorian"/>
+                </w:date>
+              </w:sdtPr>
+              <w:sdtContent>
+                <w:tc>
+                  <w:tcPr>
+                    <w:tcW w:w="5000" w:type="pct"/>
+                    <w:vAlign w:val="center"/>
+                  </w:tcPr>
+                  <w:p>
+                    <w:pPr>
+                      <w:pStyle w:val="Sansinterligne"/>
+                      <w:jc w:val="center"/>
+                      <w:rPr>
+                        <w:b/>
+                        <w:bCs/>
+                      </w:rPr>
+                    </w:pPr>
+                    <w:r>
+                      <w:rPr>
+                        <w:b/>
+                        <w:bCs/>
+                      </w:rPr>
+                      <w:t>12/07/2017</w:t>
+                    </w:r>
+                  </w:p>
+                </w:tc>
+              </w:sdtContent>
+            </w:sdt>
+          </w:tr>
+        </w:tbl>
+        <w:p/>
+        <w:p/>
+        <w:tbl>
+          <w:tblPr>
+            <w:tblpPr w:leftFromText="187" w:rightFromText="187" w:horzAnchor="margin" w:tblpXSpec="center" w:tblpYSpec="bottom"/>
+            <w:tblW w:w="5000" w:type="pct"/>
+            <w:tblLook w:val="04A0" w:firstRow="1" w:lastRow="0" w:firstColumn="1" w:lastColumn="0" w:noHBand="0" w:noVBand="1"/>
+          </w:tblPr>
+          <w:tblGrid>
+            <w:gridCol w:w="9288"/>
+          </w:tblGrid>
+          <w:tr>
+            <w:sdt>
+              <w:sdtPr>
+                <w:rPr>
+                  <w:sz w:val="20"/>
+                </w:rPr>
+                <w:alias w:val="Résumé"/>
+                <w:id w:val="8276291"/>
+                <w:placeholder>
+                  <w:docPart w:val="1670669653A443F7BAA1E1E696A93BC9"/>
+                </w:placeholder>
+                <w:dataBinding w:prefixMappings="xmlns:ns0='http://schemas.microsoft.com/office/2006/coverPageProps'" w:xpath="/ns0:CoverPageProperties[1]/ns0:Abstract[1]" w:storeItemID="{55AF091B-3C7A-41E3-B477-F2FDAA23CFDA}"/>
+                <w:text/>
+              </w:sdtPr>
+              <w:sdtContent>
+                <w:tc>
+                  <w:tcPr>
+                    <w:tcW w:w="5000" w:type="pct"/>
+                  </w:tcPr>
+                  <w:p>
+                    <w:pPr>
+                      <w:pStyle w:val="Sansinterligne"/>
+                    </w:pPr>
+                    <w:r>
+                      <w:rPr>
+                        <w:sz w:val="20"/>
+                      </w:rPr>
+                      <w:t xml:space="preserve"> </w:t>
+                    </w:r>
+                    <w:r>
+                      <w:rPr>
+                        <w:sz w:val="20"/>
+                      </w:rPr>
+                      <w:t xml:space="preserve">Cette documentation,  à destination de l’utilisateur final, est utile pour connaître </w:t>
+                    </w:r>
+                    <w:r>
+                      <w:rPr>
+                        <w:sz w:val="20"/>
+                      </w:rPr>
+                      <w:t>l’application [nom de l’application]</w:t>
+                    </w:r>
+                    <w:r>
+                      <w:rPr>
+                        <w:sz w:val="20"/>
+                      </w:rPr>
+                      <w:t>.</w:t>
+                    </w:r>
+                    <w:r>
+                      <w:rPr>
+                        <w:sz w:val="20"/>
+                      </w:rPr>
+                      <w:t xml:space="preserve"> Elle décrit les technologies utilisées et répond à certaines questions que l’utilisateur pourrait se poser.</w:t>
+                    </w:r>
+                  </w:p>
+                </w:tc>
+              </w:sdtContent>
+            </w:sdt>
+          </w:tr>
+        </w:tbl>
+        <w:p/>
+        <w:p>
+          <w:pPr>
+            <w:rPr>
+              <w:b/>
+              <w:bCs/>
+            </w:rPr>
+          </w:pPr>
+          <w:r>
+            <w:rPr>
+              <w:b/>
+              <w:bCs/>
+            </w:rPr>
+            <w:br w:type="page"/>
+          </w:r>
+        </w:p>
+      </w:sdtContent>
+    </w:sdt>
     <w:sdt>
       <w:sdtPr>
         <w:rPr>
@@ -274,36 +641,23 @@
     </w:p>
     <w:p>
       <w:pPr>
-        <w:rPr>
-          <w:sz w:val="20"/>
-        </w:rPr>
-      </w:pPr>
-      <w:r>
-        <w:rPr>
-          <w:sz w:val="20"/>
+        <w:pStyle w:val="Titre1"/>
+        <w:rPr>
+          <w:sz w:val="24"/>
+        </w:rPr>
+      </w:pPr>
+      <w:bookmarkStart w:id="0" w:name="_Toc482478476"/>
+      <w:r>
+        <w:rPr>
+          <w:sz w:val="24"/>
         </w:rPr>
         <w:lastRenderedPageBreak/>
-        <w:t>Cette documentation,  à destination de l’utilisateur final, est utile pour connaître l’application créée.</w:t>
-      </w:r>
-    </w:p>
-    <w:p>
-      <w:pPr>
-        <w:pStyle w:val="Titre1"/>
+        <w:t>Contexte</w:t>
+      </w:r>
+      <w:r>
         <w:rPr>
           <w:sz w:val="24"/>
         </w:rPr>
-      </w:pPr>
-      <w:bookmarkStart w:id="0" w:name="_Toc482478476"/>
-      <w:r>
-        <w:rPr>
-          <w:sz w:val="24"/>
-        </w:rPr>
-        <w:t>Contexte</w:t>
-      </w:r>
-      <w:r>
-        <w:rPr>
-          <w:sz w:val="24"/>
-        </w:rPr>
         <w:t> :</w:t>
       </w:r>
       <w:bookmarkEnd w:id="0"/>
@@ -362,8 +716,6 @@
         </w:rPr>
         <w:t xml:space="preserve"> </w:t>
       </w:r>
-      <w:bookmarkStart w:id="1" w:name="_GoBack"/>
-      <w:bookmarkEnd w:id="1"/>
     </w:p>
     <w:p>
       <w:pPr>
@@ -433,14 +785,14 @@
           <w:sz w:val="24"/>
         </w:rPr>
       </w:pPr>
-      <w:bookmarkStart w:id="2" w:name="_Toc482478477"/>
+      <w:bookmarkStart w:id="1" w:name="_Toc482478477"/>
       <w:r>
         <w:rPr>
           <w:sz w:val="24"/>
         </w:rPr>
         <w:t>Notre solution :</w:t>
       </w:r>
-      <w:bookmarkEnd w:id="2"/>
+      <w:bookmarkEnd w:id="1"/>
     </w:p>
     <w:p>
       <w:pPr>
@@ -564,7 +916,21 @@
         <w:rPr>
           <w:sz w:val="20"/>
         </w:rPr>
-        <w:t>ercial (nom, adresse, siret, téléphone</w:t>
+        <w:t xml:space="preserve">ercial (nom, adresse, </w:t>
+      </w:r>
+      <w:proofErr w:type="spellStart"/>
+      <w:r>
+        <w:rPr>
+          <w:sz w:val="20"/>
+        </w:rPr>
+        <w:t>siret</w:t>
+      </w:r>
+      <w:proofErr w:type="spellEnd"/>
+      <w:r>
+        <w:rPr>
+          <w:sz w:val="20"/>
+        </w:rPr>
+        <w:t>, téléphone</w:t>
       </w:r>
       <w:r>
         <w:rPr>
@@ -735,13 +1101,14 @@
       <w:pPr>
         <w:pStyle w:val="Titre1"/>
       </w:pPr>
-      <w:bookmarkStart w:id="3" w:name="_Toc482478478"/>
+      <w:bookmarkStart w:id="2" w:name="_Toc482478478"/>
       <w:r>
         <w:lastRenderedPageBreak/>
         <w:t>Questions fréquentes :</w:t>
       </w:r>
-      <w:bookmarkEnd w:id="3"/>
-    </w:p>
+      <w:bookmarkEnd w:id="2"/>
+    </w:p>
+    <w:p/>
     <w:p>
       <w:pPr>
         <w:pStyle w:val="Paragraphedeliste"/>
@@ -757,7 +1124,53 @@
         <w:rPr>
           <w:sz w:val="20"/>
         </w:rPr>
-        <w:t>Sur quelle plateforme je peux l’installer ?</w:t>
+        <w:t>Sur quelle plateforme j</w:t>
+      </w:r>
+      <w:r>
+        <w:rPr>
+          <w:sz w:val="20"/>
+        </w:rPr>
+        <w:t xml:space="preserve">e peux </w:t>
+      </w:r>
+      <w:r>
+        <w:rPr>
+          <w:sz w:val="20"/>
+        </w:rPr>
+        <w:t>installer </w:t>
+      </w:r>
+      <w:r>
+        <w:rPr>
+          <w:sz w:val="20"/>
+        </w:rPr>
+        <w:t xml:space="preserve">[nom de l’application] </w:t>
+      </w:r>
+      <w:r>
+        <w:rPr>
+          <w:sz w:val="20"/>
+        </w:rPr>
+        <w:t>?</w:t>
+      </w:r>
+    </w:p>
+    <w:p>
+      <w:pPr>
+        <w:pStyle w:val="Paragraphedeliste"/>
+        <w:rPr>
+          <w:sz w:val="20"/>
+        </w:rPr>
+      </w:pPr>
+    </w:p>
+    <w:p>
+      <w:pPr>
+        <w:pStyle w:val="Paragraphedeliste"/>
+        <w:rPr>
+          <w:sz w:val="20"/>
+        </w:rPr>
+      </w:pPr>
+      <w:r>
+        <w:rPr>
+          <w:sz w:val="20"/>
+        </w:rPr>
+        <w:t>Notre application multiplateforme est disponible sur tous les appareils Android et Apple (tablettes, smartphones…) ainsi que sur le web à l’adresse suivante : [www.adressedelappli.com].</w:t>
       </w:r>
     </w:p>
     <w:p>
@@ -783,7 +1196,77 @@
         <w:rPr>
           <w:sz w:val="20"/>
         </w:rPr>
-        <w:t>Comment créer mon compte ?</w:t>
+        <w:t>Comment puis-je télécharger l’application mobile</w:t>
+      </w:r>
+      <w:r>
+        <w:rPr>
+          <w:sz w:val="20"/>
+        </w:rPr>
+        <w:t> </w:t>
+      </w:r>
+      <w:r>
+        <w:rPr>
+          <w:sz w:val="20"/>
+        </w:rPr>
+        <w:t>[nom de l’application]</w:t>
+      </w:r>
+      <w:r>
+        <w:rPr>
+          <w:sz w:val="20"/>
+        </w:rPr>
+        <w:t> ?</w:t>
+      </w:r>
+    </w:p>
+    <w:p>
+      <w:pPr>
+        <w:pStyle w:val="Paragraphedeliste"/>
+        <w:rPr>
+          <w:sz w:val="20"/>
+        </w:rPr>
+      </w:pPr>
+    </w:p>
+    <w:p>
+      <w:pPr>
+        <w:pStyle w:val="Paragraphedeliste"/>
+        <w:rPr>
+          <w:sz w:val="20"/>
+        </w:rPr>
+      </w:pPr>
+      <w:r>
+        <w:rPr>
+          <w:sz w:val="20"/>
+        </w:rPr>
+        <w:t>P</w:t>
+      </w:r>
+      <w:r>
+        <w:rPr>
+          <w:sz w:val="20"/>
+        </w:rPr>
+        <w:t xml:space="preserve">our télécharger la dernière version de l’application, rendez-vous </w:t>
+      </w:r>
+      <w:r>
+        <w:rPr>
+          <w:sz w:val="20"/>
+        </w:rPr>
+        <w:t>sur Google Play ou</w:t>
+      </w:r>
+      <w:r>
+        <w:rPr>
+          <w:sz w:val="20"/>
+        </w:rPr>
+        <w:t xml:space="preserve"> l</w:t>
+      </w:r>
+      <w:r>
+        <w:rPr>
+          <w:sz w:val="20"/>
+        </w:rPr>
+        <w:t>’App Store iTunes</w:t>
+      </w:r>
+      <w:r>
+        <w:rPr>
+          <w:sz w:val="20"/>
+        </w:rPr>
+        <w:t xml:space="preserve"> </w:t>
       </w:r>
     </w:p>
     <w:p>
@@ -809,6 +1292,256 @@
         <w:rPr>
           <w:sz w:val="20"/>
         </w:rPr>
+        <w:t>Comment créer mon compte ?</w:t>
+      </w:r>
+    </w:p>
+    <w:p>
+      <w:pPr>
+        <w:pStyle w:val="Paragraphedeliste"/>
+        <w:rPr>
+          <w:sz w:val="20"/>
+        </w:rPr>
+      </w:pPr>
+    </w:p>
+    <w:p>
+      <w:pPr>
+        <w:pStyle w:val="Paragraphedeliste"/>
+        <w:rPr>
+          <w:sz w:val="20"/>
+        </w:rPr>
+      </w:pPr>
+      <w:r>
+        <w:rPr>
+          <w:sz w:val="20"/>
+        </w:rPr>
+        <w:t xml:space="preserve">Lors de votre première visite sur l’application, la possibilité de créer votre compte vous sera </w:t>
+      </w:r>
+      <w:r>
+        <w:rPr>
+          <w:sz w:val="20"/>
+        </w:rPr>
+        <w:t>présenté. Quelques étapes simples vous permettront de créer votre compte.</w:t>
+      </w:r>
+    </w:p>
+    <w:p>
+      <w:pPr>
+        <w:pStyle w:val="Paragraphedeliste"/>
+        <w:rPr>
+          <w:sz w:val="20"/>
+        </w:rPr>
+      </w:pPr>
+    </w:p>
+    <w:p>
+      <w:pPr>
+        <w:pStyle w:val="Paragraphedeliste"/>
+        <w:numPr>
+          <w:ilvl w:val="0"/>
+          <w:numId w:val="1"/>
+        </w:numPr>
+        <w:rPr>
+          <w:sz w:val="20"/>
+        </w:rPr>
+      </w:pPr>
+      <w:r>
+        <w:rPr>
+          <w:sz w:val="20"/>
+        </w:rPr>
+        <w:t>Comment supprimer mon compte ?</w:t>
+      </w:r>
+    </w:p>
+    <w:p>
+      <w:pPr>
+        <w:pStyle w:val="Paragraphedeliste"/>
+        <w:rPr>
+          <w:sz w:val="20"/>
+        </w:rPr>
+      </w:pPr>
+    </w:p>
+    <w:p>
+      <w:pPr>
+        <w:pStyle w:val="Paragraphedeliste"/>
+        <w:numPr>
+          <w:ilvl w:val="0"/>
+          <w:numId w:val="1"/>
+        </w:numPr>
+        <w:rPr>
+          <w:sz w:val="20"/>
+        </w:rPr>
+      </w:pPr>
+      <w:r>
+        <w:rPr>
+          <w:sz w:val="20"/>
+        </w:rPr>
+        <w:t>L’application fonctionne-elle en mode déconnecté ?</w:t>
+      </w:r>
+    </w:p>
+    <w:p>
+      <w:pPr>
+        <w:pStyle w:val="Paragraphedeliste"/>
+        <w:rPr>
+          <w:sz w:val="20"/>
+        </w:rPr>
+      </w:pPr>
+    </w:p>
+    <w:p>
+      <w:pPr>
+        <w:pStyle w:val="Paragraphedeliste"/>
+        <w:numPr>
+          <w:ilvl w:val="0"/>
+          <w:numId w:val="1"/>
+        </w:numPr>
+        <w:rPr>
+          <w:sz w:val="20"/>
+        </w:rPr>
+      </w:pPr>
+      <w:r>
+        <w:rPr>
+          <w:sz w:val="20"/>
+        </w:rPr>
+        <w:t>A qui puis-je écrire lorsque je constate un dysfonctionnement ?</w:t>
+      </w:r>
+    </w:p>
+    <w:p>
+      <w:pPr>
+        <w:pStyle w:val="Paragraphedeliste"/>
+        <w:rPr>
+          <w:sz w:val="20"/>
+        </w:rPr>
+      </w:pPr>
+    </w:p>
+    <w:p>
+      <w:pPr>
+        <w:pStyle w:val="Paragraphedeliste"/>
+        <w:rPr>
+          <w:sz w:val="20"/>
+        </w:rPr>
+      </w:pPr>
+      <w:r>
+        <w:rPr>
+          <w:sz w:val="20"/>
+        </w:rPr>
+        <w:t xml:space="preserve">En cas de dysfonctionnement, vous pouvez nous envoyer un email à l’adresse </w:t>
+      </w:r>
+      <w:r>
+        <w:rPr>
+          <w:sz w:val="20"/>
+        </w:rPr>
+        <w:t>su</w:t>
+      </w:r>
+      <w:r>
+        <w:rPr>
+          <w:sz w:val="20"/>
+        </w:rPr>
+        <w:t>ivante :</w:t>
+      </w:r>
+      <w:r>
+        <w:rPr>
+          <w:sz w:val="20"/>
+        </w:rPr>
+        <w:t> </w:t>
+      </w:r>
+      <w:hyperlink r:id="rId8" w:history="1">
+        <w:r>
+          <w:rPr>
+            <w:sz w:val="20"/>
+          </w:rPr>
+          <w:t>[adresse@mail.fr]</w:t>
+        </w:r>
+      </w:hyperlink>
+    </w:p>
+    <w:p>
+      <w:pPr>
+        <w:pStyle w:val="Paragraphedeliste"/>
+        <w:rPr>
+          <w:sz w:val="20"/>
+        </w:rPr>
+      </w:pPr>
+    </w:p>
+    <w:p>
+      <w:pPr>
+        <w:pStyle w:val="Paragraphedeliste"/>
+        <w:numPr>
+          <w:ilvl w:val="0"/>
+          <w:numId w:val="1"/>
+        </w:numPr>
+        <w:rPr>
+          <w:sz w:val="20"/>
+        </w:rPr>
+      </w:pPr>
+      <w:r>
+        <w:rPr>
+          <w:sz w:val="20"/>
+        </w:rPr>
+        <w:t>Puis-je gérer mon compte Starbucks sur mon Smartphone ?</w:t>
+      </w:r>
+    </w:p>
+    <w:p>
+      <w:pPr>
+        <w:pStyle w:val="Paragraphedeliste"/>
+        <w:rPr>
+          <w:sz w:val="20"/>
+        </w:rPr>
+      </w:pPr>
+    </w:p>
+    <w:p>
+      <w:pPr>
+        <w:pStyle w:val="Paragraphedeliste"/>
+        <w:rPr>
+          <w:sz w:val="20"/>
+        </w:rPr>
+      </w:pPr>
+      <w:r>
+        <w:rPr>
+          <w:sz w:val="20"/>
+        </w:rPr>
+        <w:t>Vous pouvez accéder aux principales fonctionnalités depuis votre appareil, à partir du menu «</w:t>
+      </w:r>
+      <w:r>
+        <w:rPr>
+          <w:sz w:val="20"/>
+        </w:rPr>
+        <w:t>Paramètres</w:t>
+      </w:r>
+      <w:r>
+        <w:rPr>
+          <w:sz w:val="20"/>
+        </w:rPr>
+        <w:t xml:space="preserve">». </w:t>
+      </w:r>
+      <w:bookmarkStart w:id="3" w:name="_GoBack"/>
+      <w:bookmarkEnd w:id="3"/>
+    </w:p>
+    <w:p>
+      <w:pPr>
+        <w:pStyle w:val="Paragraphedeliste"/>
+        <w:rPr>
+          <w:sz w:val="20"/>
+        </w:rPr>
+      </w:pPr>
+    </w:p>
+    <w:p>
+      <w:pPr>
+        <w:pStyle w:val="Paragraphedeliste"/>
+        <w:rPr>
+          <w:sz w:val="20"/>
+        </w:rPr>
+      </w:pPr>
+    </w:p>
+    <w:p>
+      <w:pPr>
+        <w:pStyle w:val="Paragraphedeliste"/>
+        <w:numPr>
+          <w:ilvl w:val="0"/>
+          <w:numId w:val="1"/>
+        </w:numPr>
+        <w:rPr>
+          <w:sz w:val="20"/>
+        </w:rPr>
+      </w:pPr>
+      <w:r>
+        <w:rPr>
+          <w:sz w:val="20"/>
+        </w:rPr>
         <w:t>Les principales fonctions de l’application ?</w:t>
       </w:r>
     </w:p>
@@ -837,7 +1570,21 @@
         <w:rPr>
           <w:sz w:val="20"/>
         </w:rPr>
-        <w:t>- Machine learning pour la proposition de produit supplémentaires/complémentaires</w:t>
+        <w:t xml:space="preserve">- Machine </w:t>
+      </w:r>
+      <w:proofErr w:type="spellStart"/>
+      <w:r>
+        <w:rPr>
+          <w:sz w:val="20"/>
+        </w:rPr>
+        <w:t>learning</w:t>
+      </w:r>
+      <w:proofErr w:type="spellEnd"/>
+      <w:r>
+        <w:rPr>
+          <w:sz w:val="20"/>
+        </w:rPr>
+        <w:t xml:space="preserve"> pour la proposition de produit supplémentaires/complémentaires</w:t>
       </w:r>
     </w:p>
     <w:p>
@@ -877,7 +1624,9 @@
     <w:sectPr>
       <w:pgSz w:w="11906" w:h="16838"/>
       <w:pgMar w:top="1417" w:right="1417" w:bottom="1417" w:left="1417" w:header="708" w:footer="708" w:gutter="0"/>
+      <w:pgNumType w:start="0"/>
       <w:cols w:space="708"/>
+      <w:titlePg/>
       <w:docGrid w:linePitch="360"/>
     </w:sectPr>
   </w:body>
@@ -1279,6 +2028,54 @@
       <w:szCs w:val="28"/>
     </w:rPr>
   </w:style>
+  <w:style w:type="paragraph" w:styleId="Titre3">
+    <w:name w:val="heading 3"/>
+    <w:basedOn w:val="Normal"/>
+    <w:next w:val="Normal"/>
+    <w:link w:val="Titre3Car"/>
+    <w:uiPriority w:val="9"/>
+    <w:semiHidden/>
+    <w:unhideWhenUsed/>
+    <w:qFormat/>
+    <w:rsid w:val="00A607E7"/>
+    <w:pPr>
+      <w:keepNext/>
+      <w:keepLines/>
+      <w:spacing w:before="200" w:after="0"/>
+      <w:outlineLvl w:val="2"/>
+    </w:pPr>
+    <w:rPr>
+      <w:rFonts w:asciiTheme="majorHAnsi" w:eastAsiaTheme="majorEastAsia" w:hAnsiTheme="majorHAnsi" w:cstheme="majorBidi"/>
+      <w:b/>
+      <w:bCs/>
+      <w:color w:val="4F81BD" w:themeColor="accent1"/>
+    </w:rPr>
+  </w:style>
+  <w:style w:type="paragraph" w:styleId="Titre4">
+    <w:name w:val="heading 4"/>
+    <w:basedOn w:val="Normal"/>
+    <w:next w:val="Normal"/>
+    <w:link w:val="Titre4Car"/>
+    <w:uiPriority w:val="9"/>
+    <w:semiHidden/>
+    <w:unhideWhenUsed/>
+    <w:qFormat/>
+    <w:rsid w:val="00A607E7"/>
+    <w:pPr>
+      <w:keepNext/>
+      <w:keepLines/>
+      <w:spacing w:before="200" w:after="0"/>
+      <w:outlineLvl w:val="3"/>
+    </w:pPr>
+    <w:rPr>
+      <w:rFonts w:asciiTheme="majorHAnsi" w:eastAsiaTheme="majorEastAsia" w:hAnsiTheme="majorHAnsi" w:cstheme="majorBidi"/>
+      <w:b/>
+      <w:bCs/>
+      <w:i/>
+      <w:iCs/>
+      <w:color w:val="4F81BD" w:themeColor="accent1"/>
+    </w:rPr>
+  </w:style>
   <w:style w:type="character" w:default="1" w:styleId="Policepardfaut">
     <w:name w:val="Default Paragraph Font"/>
     <w:uiPriority w:val="1"/>
@@ -1449,6 +2246,83 @@
       <w:rFonts w:ascii="Tahoma" w:hAnsi="Tahoma" w:cs="Tahoma"/>
       <w:sz w:val="16"/>
       <w:szCs w:val="16"/>
+    </w:rPr>
+  </w:style>
+  <w:style w:type="paragraph" w:styleId="Sansinterligne">
+    <w:name w:val="No Spacing"/>
+    <w:link w:val="SansinterligneCar"/>
+    <w:uiPriority w:val="1"/>
+    <w:qFormat/>
+    <w:rsid w:val="003636C5"/>
+    <w:pPr>
+      <w:spacing w:after="0" w:line="240" w:lineRule="auto"/>
+    </w:pPr>
+    <w:rPr>
+      <w:rFonts w:eastAsiaTheme="minorEastAsia"/>
+      <w:lang w:eastAsia="fr-FR"/>
+    </w:rPr>
+  </w:style>
+  <w:style w:type="character" w:customStyle="1" w:styleId="SansinterligneCar">
+    <w:name w:val="Sans interligne Car"/>
+    <w:basedOn w:val="Policepardfaut"/>
+    <w:link w:val="Sansinterligne"/>
+    <w:uiPriority w:val="1"/>
+    <w:rsid w:val="003636C5"/>
+    <w:rPr>
+      <w:rFonts w:eastAsiaTheme="minorEastAsia"/>
+      <w:lang w:eastAsia="fr-FR"/>
+    </w:rPr>
+  </w:style>
+  <w:style w:type="character" w:customStyle="1" w:styleId="Titre4Car">
+    <w:name w:val="Titre 4 Car"/>
+    <w:basedOn w:val="Policepardfaut"/>
+    <w:link w:val="Titre4"/>
+    <w:uiPriority w:val="9"/>
+    <w:semiHidden/>
+    <w:rsid w:val="00A607E7"/>
+    <w:rPr>
+      <w:rFonts w:asciiTheme="majorHAnsi" w:eastAsiaTheme="majorEastAsia" w:hAnsiTheme="majorHAnsi" w:cstheme="majorBidi"/>
+      <w:b/>
+      <w:bCs/>
+      <w:i/>
+      <w:iCs/>
+      <w:color w:val="4F81BD" w:themeColor="accent1"/>
+    </w:rPr>
+  </w:style>
+  <w:style w:type="character" w:customStyle="1" w:styleId="apple-converted-space">
+    <w:name w:val="apple-converted-space"/>
+    <w:basedOn w:val="Policepardfaut"/>
+    <w:rsid w:val="00A607E7"/>
+  </w:style>
+  <w:style w:type="character" w:customStyle="1" w:styleId="Titre3Car">
+    <w:name w:val="Titre 3 Car"/>
+    <w:basedOn w:val="Policepardfaut"/>
+    <w:link w:val="Titre3"/>
+    <w:uiPriority w:val="9"/>
+    <w:semiHidden/>
+    <w:rsid w:val="00A607E7"/>
+    <w:rPr>
+      <w:rFonts w:asciiTheme="majorHAnsi" w:eastAsiaTheme="majorEastAsia" w:hAnsiTheme="majorHAnsi" w:cstheme="majorBidi"/>
+      <w:b/>
+      <w:bCs/>
+      <w:color w:val="4F81BD" w:themeColor="accent1"/>
+    </w:rPr>
+  </w:style>
+  <w:style w:type="paragraph" w:styleId="NormalWeb">
+    <w:name w:val="Normal (Web)"/>
+    <w:basedOn w:val="Normal"/>
+    <w:uiPriority w:val="99"/>
+    <w:semiHidden/>
+    <w:unhideWhenUsed/>
+    <w:rsid w:val="00A607E7"/>
+    <w:pPr>
+      <w:spacing w:before="100" w:beforeAutospacing="1" w:after="100" w:afterAutospacing="1" w:line="240" w:lineRule="auto"/>
+    </w:pPr>
+    <w:rPr>
+      <w:rFonts w:ascii="Times New Roman" w:eastAsia="Times New Roman" w:hAnsi="Times New Roman" w:cs="Times New Roman"/>
+      <w:sz w:val="24"/>
+      <w:szCs w:val="24"/>
+      <w:lang w:eastAsia="fr-FR"/>
     </w:rPr>
   </w:style>
 </w:styles>
@@ -1637,6 +2511,54 @@
       <w:szCs w:val="28"/>
     </w:rPr>
   </w:style>
+  <w:style w:type="paragraph" w:styleId="Titre3">
+    <w:name w:val="heading 3"/>
+    <w:basedOn w:val="Normal"/>
+    <w:next w:val="Normal"/>
+    <w:link w:val="Titre3Car"/>
+    <w:uiPriority w:val="9"/>
+    <w:semiHidden/>
+    <w:unhideWhenUsed/>
+    <w:qFormat/>
+    <w:rsid w:val="00A607E7"/>
+    <w:pPr>
+      <w:keepNext/>
+      <w:keepLines/>
+      <w:spacing w:before="200" w:after="0"/>
+      <w:outlineLvl w:val="2"/>
+    </w:pPr>
+    <w:rPr>
+      <w:rFonts w:asciiTheme="majorHAnsi" w:eastAsiaTheme="majorEastAsia" w:hAnsiTheme="majorHAnsi" w:cstheme="majorBidi"/>
+      <w:b/>
+      <w:bCs/>
+      <w:color w:val="4F81BD" w:themeColor="accent1"/>
+    </w:rPr>
+  </w:style>
+  <w:style w:type="paragraph" w:styleId="Titre4">
+    <w:name w:val="heading 4"/>
+    <w:basedOn w:val="Normal"/>
+    <w:next w:val="Normal"/>
+    <w:link w:val="Titre4Car"/>
+    <w:uiPriority w:val="9"/>
+    <w:semiHidden/>
+    <w:unhideWhenUsed/>
+    <w:qFormat/>
+    <w:rsid w:val="00A607E7"/>
+    <w:pPr>
+      <w:keepNext/>
+      <w:keepLines/>
+      <w:spacing w:before="200" w:after="0"/>
+      <w:outlineLvl w:val="3"/>
+    </w:pPr>
+    <w:rPr>
+      <w:rFonts w:asciiTheme="majorHAnsi" w:eastAsiaTheme="majorEastAsia" w:hAnsiTheme="majorHAnsi" w:cstheme="majorBidi"/>
+      <w:b/>
+      <w:bCs/>
+      <w:i/>
+      <w:iCs/>
+      <w:color w:val="4F81BD" w:themeColor="accent1"/>
+    </w:rPr>
+  </w:style>
   <w:style w:type="character" w:default="1" w:styleId="Policepardfaut">
     <w:name w:val="Default Paragraph Font"/>
     <w:uiPriority w:val="1"/>
@@ -1809,7 +2731,766 @@
       <w:szCs w:val="16"/>
     </w:rPr>
   </w:style>
+  <w:style w:type="paragraph" w:styleId="Sansinterligne">
+    <w:name w:val="No Spacing"/>
+    <w:link w:val="SansinterligneCar"/>
+    <w:uiPriority w:val="1"/>
+    <w:qFormat/>
+    <w:rsid w:val="003636C5"/>
+    <w:pPr>
+      <w:spacing w:after="0" w:line="240" w:lineRule="auto"/>
+    </w:pPr>
+    <w:rPr>
+      <w:rFonts w:eastAsiaTheme="minorEastAsia"/>
+      <w:lang w:eastAsia="fr-FR"/>
+    </w:rPr>
+  </w:style>
+  <w:style w:type="character" w:customStyle="1" w:styleId="SansinterligneCar">
+    <w:name w:val="Sans interligne Car"/>
+    <w:basedOn w:val="Policepardfaut"/>
+    <w:link w:val="Sansinterligne"/>
+    <w:uiPriority w:val="1"/>
+    <w:rsid w:val="003636C5"/>
+    <w:rPr>
+      <w:rFonts w:eastAsiaTheme="minorEastAsia"/>
+      <w:lang w:eastAsia="fr-FR"/>
+    </w:rPr>
+  </w:style>
+  <w:style w:type="character" w:customStyle="1" w:styleId="Titre4Car">
+    <w:name w:val="Titre 4 Car"/>
+    <w:basedOn w:val="Policepardfaut"/>
+    <w:link w:val="Titre4"/>
+    <w:uiPriority w:val="9"/>
+    <w:semiHidden/>
+    <w:rsid w:val="00A607E7"/>
+    <w:rPr>
+      <w:rFonts w:asciiTheme="majorHAnsi" w:eastAsiaTheme="majorEastAsia" w:hAnsiTheme="majorHAnsi" w:cstheme="majorBidi"/>
+      <w:b/>
+      <w:bCs/>
+      <w:i/>
+      <w:iCs/>
+      <w:color w:val="4F81BD" w:themeColor="accent1"/>
+    </w:rPr>
+  </w:style>
+  <w:style w:type="character" w:customStyle="1" w:styleId="apple-converted-space">
+    <w:name w:val="apple-converted-space"/>
+    <w:basedOn w:val="Policepardfaut"/>
+    <w:rsid w:val="00A607E7"/>
+  </w:style>
+  <w:style w:type="character" w:customStyle="1" w:styleId="Titre3Car">
+    <w:name w:val="Titre 3 Car"/>
+    <w:basedOn w:val="Policepardfaut"/>
+    <w:link w:val="Titre3"/>
+    <w:uiPriority w:val="9"/>
+    <w:semiHidden/>
+    <w:rsid w:val="00A607E7"/>
+    <w:rPr>
+      <w:rFonts w:asciiTheme="majorHAnsi" w:eastAsiaTheme="majorEastAsia" w:hAnsiTheme="majorHAnsi" w:cstheme="majorBidi"/>
+      <w:b/>
+      <w:bCs/>
+      <w:color w:val="4F81BD" w:themeColor="accent1"/>
+    </w:rPr>
+  </w:style>
+  <w:style w:type="paragraph" w:styleId="NormalWeb">
+    <w:name w:val="Normal (Web)"/>
+    <w:basedOn w:val="Normal"/>
+    <w:uiPriority w:val="99"/>
+    <w:semiHidden/>
+    <w:unhideWhenUsed/>
+    <w:rsid w:val="00A607E7"/>
+    <w:pPr>
+      <w:spacing w:before="100" w:beforeAutospacing="1" w:after="100" w:afterAutospacing="1" w:line="240" w:lineRule="auto"/>
+    </w:pPr>
+    <w:rPr>
+      <w:rFonts w:ascii="Times New Roman" w:eastAsia="Times New Roman" w:hAnsi="Times New Roman" w:cs="Times New Roman"/>
+      <w:sz w:val="24"/>
+      <w:szCs w:val="24"/>
+      <w:lang w:eastAsia="fr-FR"/>
+    </w:rPr>
+  </w:style>
 </w:styles>
+</file>
+
+<file path=word/glossary/document.xml><?xml version="1.0" encoding="utf-8"?>
+<w:glossaryDocument xmlns:wpc="http://schemas.microsoft.com/office/word/2010/wordprocessingCanvas" xmlns:mc="http://schemas.openxmlformats.org/markup-compatibility/2006" xmlns:o="urn:schemas-microsoft-com:office:office" xmlns:r="http://schemas.openxmlformats.org/officeDocument/2006/relationships" xmlns:m="http://schemas.openxmlformats.org/officeDocument/2006/math" xmlns:v="urn:schemas-microsoft-com:vml" xmlns:wp14="http://schemas.microsoft.com/office/word/2010/wordprocessingDrawing" xmlns:wp="http://schemas.openxmlformats.org/drawingml/2006/wordprocessingDrawing" xmlns:w10="urn:schemas-microsoft-com:office:word" xmlns:w="http://schemas.openxmlformats.org/wordprocessingml/2006/main" xmlns:w14="http://schemas.microsoft.com/office/word/2010/wordml" xmlns:wpg="http://schemas.microsoft.com/office/word/2010/wordprocessingGroup" xmlns:wpi="http://schemas.microsoft.com/office/word/2010/wordprocessingInk" xmlns:wne="http://schemas.microsoft.com/office/word/2006/wordml" xmlns:wps="http://schemas.microsoft.com/office/word/2010/wordprocessingShape" mc:Ignorable="w14 wp14">
+  <w:docParts>
+    <w:docPart>
+      <w:docPartPr>
+        <w:name w:val="5E907B1571C44FE9A5D4D1DD0A99CE11"/>
+        <w:category>
+          <w:name w:val="Général"/>
+          <w:gallery w:val="placeholder"/>
+        </w:category>
+        <w:types>
+          <w:type w:val="bbPlcHdr"/>
+        </w:types>
+        <w:behaviors>
+          <w:behavior w:val="content"/>
+        </w:behaviors>
+        <w:guid w:val="{803825BF-4A42-4248-B5BE-F7C1BCCD0FF7}"/>
+      </w:docPartPr>
+      <w:docPartBody>
+        <w:p>
+          <w:pPr>
+            <w:pStyle w:val="5E907B1571C44FE9A5D4D1DD0A99CE11"/>
+          </w:pPr>
+          <w:r>
+            <w:rPr>
+              <w:rFonts w:asciiTheme="majorHAnsi" w:eastAsiaTheme="majorEastAsia" w:hAnsiTheme="majorHAnsi" w:cstheme="majorBidi"/>
+              <w:sz w:val="80"/>
+              <w:szCs w:val="80"/>
+            </w:rPr>
+            <w:t>[Titre du document]</w:t>
+          </w:r>
+        </w:p>
+      </w:docPartBody>
+    </w:docPart>
+    <w:docPart>
+      <w:docPartPr>
+        <w:name w:val="69AF3EDC5DCF4EBCA039785106688BBC"/>
+        <w:category>
+          <w:name w:val="Général"/>
+          <w:gallery w:val="placeholder"/>
+        </w:category>
+        <w:types>
+          <w:type w:val="bbPlcHdr"/>
+        </w:types>
+        <w:behaviors>
+          <w:behavior w:val="content"/>
+        </w:behaviors>
+        <w:guid w:val="{DF51CFF4-DDC7-4D8D-A27D-343931552728}"/>
+      </w:docPartPr>
+      <w:docPartBody>
+        <w:p>
+          <w:pPr>
+            <w:pStyle w:val="69AF3EDC5DCF4EBCA039785106688BBC"/>
+          </w:pPr>
+          <w:r>
+            <w:rPr>
+              <w:rFonts w:asciiTheme="majorHAnsi" w:eastAsiaTheme="majorEastAsia" w:hAnsiTheme="majorHAnsi" w:cstheme="majorBidi"/>
+              <w:sz w:val="44"/>
+              <w:szCs w:val="44"/>
+            </w:rPr>
+            <w:t>[Sous-titre du document]</w:t>
+          </w:r>
+        </w:p>
+      </w:docPartBody>
+    </w:docPart>
+    <w:docPart>
+      <w:docPartPr>
+        <w:name w:val="B75C2193BFBE44EA8ACA6B7E4CE8AE67"/>
+        <w:category>
+          <w:name w:val="Général"/>
+          <w:gallery w:val="placeholder"/>
+        </w:category>
+        <w:types>
+          <w:type w:val="bbPlcHdr"/>
+        </w:types>
+        <w:behaviors>
+          <w:behavior w:val="content"/>
+        </w:behaviors>
+        <w:guid w:val="{DB162F70-1864-4193-BE47-FBB8E5A96980}"/>
+      </w:docPartPr>
+      <w:docPartBody>
+        <w:p>
+          <w:pPr>
+            <w:pStyle w:val="B75C2193BFBE44EA8ACA6B7E4CE8AE67"/>
+          </w:pPr>
+          <w:r>
+            <w:rPr>
+              <w:b/>
+              <w:bCs/>
+            </w:rPr>
+            <w:t>[Nom de l’auteur]</w:t>
+          </w:r>
+        </w:p>
+      </w:docPartBody>
+    </w:docPart>
+    <w:docPart>
+      <w:docPartPr>
+        <w:name w:val="C1CA79127A7F4198895BC1B5311F791E"/>
+        <w:category>
+          <w:name w:val="Général"/>
+          <w:gallery w:val="placeholder"/>
+        </w:category>
+        <w:types>
+          <w:type w:val="bbPlcHdr"/>
+        </w:types>
+        <w:behaviors>
+          <w:behavior w:val="content"/>
+        </w:behaviors>
+        <w:guid w:val="{8A885957-F27E-4E8D-8085-CBE86F1CCD43}"/>
+      </w:docPartPr>
+      <w:docPartBody>
+        <w:p>
+          <w:pPr>
+            <w:pStyle w:val="C1CA79127A7F4198895BC1B5311F791E"/>
+          </w:pPr>
+          <w:r>
+            <w:rPr>
+              <w:b/>
+              <w:bCs/>
+            </w:rPr>
+            <w:t>[Choisir la date]</w:t>
+          </w:r>
+        </w:p>
+      </w:docPartBody>
+    </w:docPart>
+    <w:docPart>
+      <w:docPartPr>
+        <w:name w:val="1670669653A443F7BAA1E1E696A93BC9"/>
+        <w:category>
+          <w:name w:val="Général"/>
+          <w:gallery w:val="placeholder"/>
+        </w:category>
+        <w:types>
+          <w:type w:val="bbPlcHdr"/>
+        </w:types>
+        <w:behaviors>
+          <w:behavior w:val="content"/>
+        </w:behaviors>
+        <w:guid w:val="{53DBACCF-D748-4A1B-B4A0-A59316907F02}"/>
+      </w:docPartPr>
+      <w:docPartBody>
+        <w:p>
+          <w:pPr>
+            <w:pStyle w:val="1670669653A443F7BAA1E1E696A93BC9"/>
+          </w:pPr>
+          <w:r>
+            <w:t>[Tapez le résumé du document ici. Il s’agit généralement d’une courte synthèse du document. Tapez le résumé du document ici. Il s’agit généralement d’une courte synthèse du document.]</w:t>
+          </w:r>
+        </w:p>
+      </w:docPartBody>
+    </w:docPart>
+  </w:docParts>
+</w:glossaryDocument>
+</file>
+
+<file path=word/glossary/fontTable.xml><?xml version="1.0" encoding="utf-8"?>
+<w:fonts xmlns:mc="http://schemas.openxmlformats.org/markup-compatibility/2006" xmlns:r="http://schemas.openxmlformats.org/officeDocument/2006/relationships" xmlns:w="http://schemas.openxmlformats.org/wordprocessingml/2006/main" xmlns:w14="http://schemas.microsoft.com/office/word/2010/wordml" mc:Ignorable="w14">
+  <w:font w:name="Symbol">
+    <w:panose1 w:val="05050102010706020507"/>
+    <w:charset w:val="02"/>
+    <w:family w:val="roman"/>
+    <w:pitch w:val="variable"/>
+    <w:sig w:usb0="00000000" w:usb1="10000000" w:usb2="00000000" w:usb3="00000000" w:csb0="80000000" w:csb1="00000000"/>
+  </w:font>
+  <w:font w:name="Calibri">
+    <w:panose1 w:val="020F0502020204030204"/>
+    <w:charset w:val="00"/>
+    <w:family w:val="swiss"/>
+    <w:pitch w:val="variable"/>
+    <w:sig w:usb0="E0002AFF" w:usb1="C000247B" w:usb2="00000009" w:usb3="00000000" w:csb0="000001FF" w:csb1="00000000"/>
+  </w:font>
+  <w:font w:name="Times New Roman">
+    <w:panose1 w:val="02020603050405020304"/>
+    <w:charset w:val="00"/>
+    <w:family w:val="roman"/>
+    <w:pitch w:val="variable"/>
+    <w:sig w:usb0="E0002EFF" w:usb1="C000785B" w:usb2="00000009" w:usb3="00000000" w:csb0="000001FF" w:csb1="00000000"/>
+  </w:font>
+  <w:font w:name="Courier New">
+    <w:panose1 w:val="02070309020205020404"/>
+    <w:charset w:val="00"/>
+    <w:family w:val="modern"/>
+    <w:pitch w:val="fixed"/>
+    <w:sig w:usb0="E0002EFF" w:usb1="C0007843" w:usb2="00000009" w:usb3="00000000" w:csb0="000001FF" w:csb1="00000000"/>
+  </w:font>
+  <w:font w:name="Wingdings">
+    <w:panose1 w:val="05000000000000000000"/>
+    <w:charset w:val="02"/>
+    <w:family w:val="auto"/>
+    <w:pitch w:val="variable"/>
+    <w:sig w:usb0="00000000" w:usb1="10000000" w:usb2="00000000" w:usb3="00000000" w:csb0="80000000" w:csb1="00000000"/>
+  </w:font>
+  <w:font w:name="Cambria">
+    <w:panose1 w:val="02040503050406030204"/>
+    <w:charset w:val="00"/>
+    <w:family w:val="roman"/>
+    <w:pitch w:val="variable"/>
+    <w:sig w:usb0="E00002FF" w:usb1="400004FF" w:usb2="00000000" w:usb3="00000000" w:csb0="0000019F" w:csb1="00000000"/>
+  </w:font>
+  <w:font w:name="Tahoma">
+    <w:panose1 w:val="020B0604030504040204"/>
+    <w:charset w:val="00"/>
+    <w:family w:val="swiss"/>
+    <w:pitch w:val="variable"/>
+    <w:sig w:usb0="E1002EFF" w:usb1="C000605B" w:usb2="00000029" w:usb3="00000000" w:csb0="000101FF" w:csb1="00000000"/>
+  </w:font>
+</w:fonts>
+</file>
+
+<file path=word/glossary/settings.xml><?xml version="1.0" encoding="utf-8"?>
+<w:settings xmlns:mc="http://schemas.openxmlformats.org/markup-compatibility/2006" xmlns:o="urn:schemas-microsoft-com:office:office" xmlns:r="http://schemas.openxmlformats.org/officeDocument/2006/relationships" xmlns:m="http://schemas.openxmlformats.org/officeDocument/2006/math" xmlns:v="urn:schemas-microsoft-com:vml" xmlns:w10="urn:schemas-microsoft-com:office:word" xmlns:w="http://schemas.openxmlformats.org/wordprocessingml/2006/main" xmlns:w14="http://schemas.microsoft.com/office/word/2010/wordml" xmlns:sl="http://schemas.openxmlformats.org/schemaLibrary/2006/main" mc:Ignorable="w14">
+  <w:view w:val="normal"/>
+  <w:defaultTabStop w:val="708"/>
+  <w:hyphenationZone w:val="425"/>
+  <w:characterSpacingControl w:val="doNotCompress"/>
+  <w:compat>
+    <w:useFELayout/>
+    <w:compatSetting w:name="compatibilityMode" w:uri="http://schemas.microsoft.com/office/word" w:val="14"/>
+    <w:compatSetting w:name="overrideTableStyleFontSizeAndJustification" w:uri="http://schemas.microsoft.com/office/word" w:val="1"/>
+    <w:compatSetting w:name="enableOpenTypeFeatures" w:uri="http://schemas.microsoft.com/office/word" w:val="1"/>
+    <w:compatSetting w:name="doNotFlipMirrorIndents" w:uri="http://schemas.microsoft.com/office/word" w:val="1"/>
+  </w:compat>
+  <w:rsids>
+    <w:rsidRoot w:val="0041564D"/>
+    <w:rsid w:val="0041564D"/>
+    <w:rsid w:val="00D24466"/>
+  </w:rsids>
+  <m:mathPr>
+    <m:mathFont m:val="Cambria Math"/>
+    <m:brkBin m:val="before"/>
+    <m:brkBinSub m:val="--"/>
+    <m:smallFrac m:val="0"/>
+    <m:dispDef/>
+    <m:lMargin m:val="0"/>
+    <m:rMargin m:val="0"/>
+    <m:defJc m:val="centerGroup"/>
+    <m:wrapIndent m:val="1440"/>
+    <m:intLim m:val="subSup"/>
+    <m:naryLim m:val="undOvr"/>
+  </m:mathPr>
+  <w:themeFontLang w:val="fr-FR"/>
+  <w:clrSchemeMapping w:bg1="light1" w:t1="dark1" w:bg2="light2" w:t2="dark2" w:accent1="accent1" w:accent2="accent2" w:accent3="accent3" w:accent4="accent4" w:accent5="accent5" w:accent6="accent6" w:hyperlink="hyperlink" w:followedHyperlink="followedHyperlink"/>
+  <w:decimalSymbol w:val=","/>
+  <w:listSeparator w:val=";"/>
+</w:settings>
+</file>
+
+<file path=word/glossary/styles.xml><?xml version="1.0" encoding="utf-8"?>
+<w:styles xmlns:mc="http://schemas.openxmlformats.org/markup-compatibility/2006" xmlns:r="http://schemas.openxmlformats.org/officeDocument/2006/relationships" xmlns:w="http://schemas.openxmlformats.org/wordprocessingml/2006/main" xmlns:w14="http://schemas.microsoft.com/office/word/2010/wordml" mc:Ignorable="w14">
+  <w:docDefaults>
+    <w:rPrDefault>
+      <w:rPr>
+        <w:rFonts w:asciiTheme="minorHAnsi" w:eastAsiaTheme="minorEastAsia" w:hAnsiTheme="minorHAnsi" w:cstheme="minorBidi"/>
+        <w:sz w:val="22"/>
+        <w:szCs w:val="22"/>
+        <w:lang w:val="fr-FR" w:eastAsia="fr-FR" w:bidi="ar-SA"/>
+      </w:rPr>
+    </w:rPrDefault>
+    <w:pPrDefault>
+      <w:pPr>
+        <w:spacing w:after="200" w:line="276" w:lineRule="auto"/>
+      </w:pPr>
+    </w:pPrDefault>
+  </w:docDefaults>
+  <w:latentStyles w:defLockedState="0" w:defUIPriority="99" w:defSemiHidden="1" w:defUnhideWhenUsed="1" w:defQFormat="0" w:count="267">
+    <w:lsdException w:name="Normal" w:semiHidden="0" w:uiPriority="0" w:unhideWhenUsed="0" w:qFormat="1"/>
+    <w:lsdException w:name="heading 1" w:semiHidden="0" w:uiPriority="9" w:unhideWhenUsed="0" w:qFormat="1"/>
+    <w:lsdException w:name="heading 2" w:uiPriority="9" w:qFormat="1"/>
+    <w:lsdException w:name="heading 3" w:uiPriority="9" w:qFormat="1"/>
+    <w:lsdException w:name="heading 4" w:uiPriority="9" w:qFormat="1"/>
+    <w:lsdException w:name="heading 5" w:uiPriority="9" w:qFormat="1"/>
+    <w:lsdException w:name="heading 6" w:uiPriority="9" w:qFormat="1"/>
+    <w:lsdException w:name="heading 7" w:uiPriority="9" w:qFormat="1"/>
+    <w:lsdException w:name="heading 8" w:uiPriority="9" w:qFormat="1"/>
+    <w:lsdException w:name="heading 9" w:uiPriority="9" w:qFormat="1"/>
+    <w:lsdException w:name="toc 1" w:uiPriority="39"/>
+    <w:lsdException w:name="toc 2" w:uiPriority="39"/>
+    <w:lsdException w:name="toc 3" w:uiPriority="39"/>
+    <w:lsdException w:name="toc 4" w:uiPriority="39"/>
+    <w:lsdException w:name="toc 5" w:uiPriority="39"/>
+    <w:lsdException w:name="toc 6" w:uiPriority="39"/>
+    <w:lsdException w:name="toc 7" w:uiPriority="39"/>
+    <w:lsdException w:name="toc 8" w:uiPriority="39"/>
+    <w:lsdException w:name="toc 9" w:uiPriority="39"/>
+    <w:lsdException w:name="caption" w:uiPriority="35" w:qFormat="1"/>
+    <w:lsdException w:name="Title" w:semiHidden="0" w:uiPriority="10" w:unhideWhenUsed="0" w:qFormat="1"/>
+    <w:lsdException w:name="Default Paragraph Font" w:uiPriority="1"/>
+    <w:lsdException w:name="Subtitle" w:semiHidden="0" w:uiPriority="11" w:unhideWhenUsed="0" w:qFormat="1"/>
+    <w:lsdException w:name="Strong" w:semiHidden="0" w:uiPriority="22" w:unhideWhenUsed="0" w:qFormat="1"/>
+    <w:lsdException w:name="Emphasis" w:semiHidden="0" w:uiPriority="20" w:unhideWhenUsed="0" w:qFormat="1"/>
+    <w:lsdException w:name="Table Grid" w:semiHidden="0" w:uiPriority="59" w:unhideWhenUsed="0"/>
+    <w:lsdException w:name="Placeholder Text" w:unhideWhenUsed="0"/>
+    <w:lsdException w:name="No Spacing" w:semiHidden="0" w:uiPriority="1" w:unhideWhenUsed="0" w:qFormat="1"/>
+    <w:lsdException w:name="Light Shading" w:semiHidden="0" w:uiPriority="60" w:unhideWhenUsed="0"/>
+    <w:lsdException w:name="Light List" w:semiHidden="0" w:uiPriority="61" w:unhideWhenUsed="0"/>
+    <w:lsdException w:name="Light Grid" w:semiHidden="0" w:uiPriority="62" w:unhideWhenUsed="0"/>
+    <w:lsdException w:name="Medium Shading 1" w:semiHidden="0" w:uiPriority="63" w:unhideWhenUsed="0"/>
+    <w:lsdException w:name="Medium Shading 2" w:semiHidden="0" w:uiPriority="64" w:unhideWhenUsed="0"/>
+    <w:lsdException w:name="Medium List 1" w:semiHidden="0" w:uiPriority="65" w:unhideWhenUsed="0"/>
+    <w:lsdException w:name="Medium List 2" w:semiHidden="0" w:uiPriority="66" w:unhideWhenUsed="0"/>
+    <w:lsdException w:name="Medium Grid 1" w:semiHidden="0" w:uiPriority="67" w:unhideWhenUsed="0"/>
+    <w:lsdException w:name="Medium Grid 2" w:semiHidden="0" w:uiPriority="68" w:unhideWhenUsed="0"/>
+    <w:lsdException w:name="Medium Grid 3" w:semiHidden="0" w:uiPriority="69" w:unhideWhenUsed="0"/>
+    <w:lsdException w:name="Dark List" w:semiHidden="0" w:uiPriority="70" w:unhideWhenUsed="0"/>
+    <w:lsdException w:name="Colorful Shading" w:semiHidden="0" w:uiPriority="71" w:unhideWhenUsed="0"/>
+    <w:lsdException w:name="Colorful List" w:semiHidden="0" w:uiPriority="72" w:unhideWhenUsed="0"/>
+    <w:lsdException w:name="Colorful Grid" w:semiHidden="0" w:uiPriority="73" w:unhideWhenUsed="0"/>
+    <w:lsdException w:name="Light Shading Accent 1" w:semiHidden="0" w:uiPriority="60" w:unhideWhenUsed="0"/>
+    <w:lsdException w:name="Light List Accent 1" w:semiHidden="0" w:uiPriority="61" w:unhideWhenUsed="0"/>
+    <w:lsdException w:name="Light Grid Accent 1" w:semiHidden="0" w:uiPriority="62" w:unhideWhenUsed="0"/>
+    <w:lsdException w:name="Medium Shading 1 Accent 1" w:semiHidden="0" w:uiPriority="63" w:unhideWhenUsed="0"/>
+    <w:lsdException w:name="Medium Shading 2 Accent 1" w:semiHidden="0" w:uiPriority="64" w:unhideWhenUsed="0"/>
+    <w:lsdException w:name="Medium List 1 Accent 1" w:semiHidden="0" w:uiPriority="65" w:unhideWhenUsed="0"/>
+    <w:lsdException w:name="Revision" w:unhideWhenUsed="0"/>
+    <w:lsdException w:name="List Paragraph" w:semiHidden="0" w:uiPriority="34" w:unhideWhenUsed="0" w:qFormat="1"/>
+    <w:lsdException w:name="Quote" w:semiHidden="0" w:uiPriority="29" w:unhideWhenUsed="0" w:qFormat="1"/>
+    <w:lsdException w:name="Intense Quote" w:semiHidden="0" w:uiPriority="30" w:unhideWhenUsed="0" w:qFormat="1"/>
+    <w:lsdException w:name="Medium List 2 Accent 1" w:semiHidden="0" w:uiPriority="66" w:unhideWhenUsed="0"/>
+    <w:lsdException w:name="Medium Grid 1 Accent 1" w:semiHidden="0" w:uiPriority="67" w:unhideWhenUsed="0"/>
+    <w:lsdException w:name="Medium Grid 2 Accent 1" w:semiHidden="0" w:uiPriority="68" w:unhideWhenUsed="0"/>
+    <w:lsdException w:name="Medium Grid 3 Accent 1" w:semiHidden="0" w:uiPriority="69" w:unhideWhenUsed="0"/>
+    <w:lsdException w:name="Dark List Accent 1" w:semiHidden="0" w:uiPriority="70" w:unhideWhenUsed="0"/>
+    <w:lsdException w:name="Colorful Shading Accent 1" w:semiHidden="0" w:uiPriority="71" w:unhideWhenUsed="0"/>
+    <w:lsdException w:name="Colorful List Accent 1" w:semiHidden="0" w:uiPriority="72" w:unhideWhenUsed="0"/>
+    <w:lsdException w:name="Colorful Grid Accent 1" w:semiHidden="0" w:uiPriority="73" w:unhideWhenUsed="0"/>
+    <w:lsdException w:name="Light Shading Accent 2" w:semiHidden="0" w:uiPriority="60" w:unhideWhenUsed="0"/>
+    <w:lsdException w:name="Light List Accent 2" w:semiHidden="0" w:uiPriority="61" w:unhideWhenUsed="0"/>
+    <w:lsdException w:name="Light Grid Accent 2" w:semiHidden="0" w:uiPriority="62" w:unhideWhenUsed="0"/>
+    <w:lsdException w:name="Medium Shading 1 Accent 2" w:semiHidden="0" w:uiPriority="63" w:unhideWhenUsed="0"/>
+    <w:lsdException w:name="Medium Shading 2 Accent 2" w:semiHidden="0" w:uiPriority="64" w:unhideWhenUsed="0"/>
+    <w:lsdException w:name="Medium List 1 Accent 2" w:semiHidden="0" w:uiPriority="65" w:unhideWhenUsed="0"/>
+    <w:lsdException w:name="Medium List 2 Accent 2" w:semiHidden="0" w:uiPriority="66" w:unhideWhenUsed="0"/>
+    <w:lsdException w:name="Medium Grid 1 Accent 2" w:semiHidden="0" w:uiPriority="67" w:unhideWhenUsed="0"/>
+    <w:lsdException w:name="Medium Grid 2 Accent 2" w:semiHidden="0" w:uiPriority="68" w:unhideWhenUsed="0"/>
+    <w:lsdException w:name="Medium Grid 3 Accent 2" w:semiHidden="0" w:uiPriority="69" w:unhideWhenUsed="0"/>
+    <w:lsdException w:name="Dark List Accent 2" w:semiHidden="0" w:uiPriority="70" w:unhideWhenUsed="0"/>
+    <w:lsdException w:name="Colorful Shading Accent 2" w:semiHidden="0" w:uiPriority="71" w:unhideWhenUsed="0"/>
+    <w:lsdException w:name="Colorful List Accent 2" w:semiHidden="0" w:uiPriority="72" w:unhideWhenUsed="0"/>
+    <w:lsdException w:name="Colorful Grid Accent 2" w:semiHidden="0" w:uiPriority="73" w:unhideWhenUsed="0"/>
+    <w:lsdException w:name="Light Shading Accent 3" w:semiHidden="0" w:uiPriority="60" w:unhideWhenUsed="0"/>
+    <w:lsdException w:name="Light List Accent 3" w:semiHidden="0" w:uiPriority="61" w:unhideWhenUsed="0"/>
+    <w:lsdException w:name="Light Grid Accent 3" w:semiHidden="0" w:uiPriority="62" w:unhideWhenUsed="0"/>
+    <w:lsdException w:name="Medium Shading 1 Accent 3" w:semiHidden="0" w:uiPriority="63" w:unhideWhenUsed="0"/>
+    <w:lsdException w:name="Medium Shading 2 Accent 3" w:semiHidden="0" w:uiPriority="64" w:unhideWhenUsed="0"/>
+    <w:lsdException w:name="Medium List 1 Accent 3" w:semiHidden="0" w:uiPriority="65" w:unhideWhenUsed="0"/>
+    <w:lsdException w:name="Medium List 2 Accent 3" w:semiHidden="0" w:uiPriority="66" w:unhideWhenUsed="0"/>
+    <w:lsdException w:name="Medium Grid 1 Accent 3" w:semiHidden="0" w:uiPriority="67" w:unhideWhenUsed="0"/>
+    <w:lsdException w:name="Medium Grid 2 Accent 3" w:semiHidden="0" w:uiPriority="68" w:unhideWhenUsed="0"/>
+    <w:lsdException w:name="Medium Grid 3 Accent 3" w:semiHidden="0" w:uiPriority="69" w:unhideWhenUsed="0"/>
+    <w:lsdException w:name="Dark List Accent 3" w:semiHidden="0" w:uiPriority="70" w:unhideWhenUsed="0"/>
+    <w:lsdException w:name="Colorful Shading Accent 3" w:semiHidden="0" w:uiPriority="71" w:unhideWhenUsed="0"/>
+    <w:lsdException w:name="Colorful List Accent 3" w:semiHidden="0" w:uiPriority="72" w:unhideWhenUsed="0"/>
+    <w:lsdException w:name="Colorful Grid Accent 3" w:semiHidden="0" w:uiPriority="73" w:unhideWhenUsed="0"/>
+    <w:lsdException w:name="Light Shading Accent 4" w:semiHidden="0" w:uiPriority="60" w:unhideWhenUsed="0"/>
+    <w:lsdException w:name="Light List Accent 4" w:semiHidden="0" w:uiPriority="61" w:unhideWhenUsed="0"/>
+    <w:lsdException w:name="Light Grid Accent 4" w:semiHidden="0" w:uiPriority="62" w:unhideWhenUsed="0"/>
+    <w:lsdException w:name="Medium Shading 1 Accent 4" w:semiHidden="0" w:uiPriority="63" w:unhideWhenUsed="0"/>
+    <w:lsdException w:name="Medium Shading 2 Accent 4" w:semiHidden="0" w:uiPriority="64" w:unhideWhenUsed="0"/>
+    <w:lsdException w:name="Medium List 1 Accent 4" w:semiHidden="0" w:uiPriority="65" w:unhideWhenUsed="0"/>
+    <w:lsdException w:name="Medium List 2 Accent 4" w:semiHidden="0" w:uiPriority="66" w:unhideWhenUsed="0"/>
+    <w:lsdException w:name="Medium Grid 1 Accent 4" w:semiHidden="0" w:uiPriority="67" w:unhideWhenUsed="0"/>
+    <w:lsdException w:name="Medium Grid 2 Accent 4" w:semiHidden="0" w:uiPriority="68" w:unhideWhenUsed="0"/>
+    <w:lsdException w:name="Medium Grid 3 Accent 4" w:semiHidden="0" w:uiPriority="69" w:unhideWhenUsed="0"/>
+    <w:lsdException w:name="Dark List Accent 4" w:semiHidden="0" w:uiPriority="70" w:unhideWhenUsed="0"/>
+    <w:lsdException w:name="Colorful Shading Accent 4" w:semiHidden="0" w:uiPriority="71" w:unhideWhenUsed="0"/>
+    <w:lsdException w:name="Colorful List Accent 4" w:semiHidden="0" w:uiPriority="72" w:unhideWhenUsed="0"/>
+    <w:lsdException w:name="Colorful Grid Accent 4" w:semiHidden="0" w:uiPriority="73" w:unhideWhenUsed="0"/>
+    <w:lsdException w:name="Light Shading Accent 5" w:semiHidden="0" w:uiPriority="60" w:unhideWhenUsed="0"/>
+    <w:lsdException w:name="Light List Accent 5" w:semiHidden="0" w:uiPriority="61" w:unhideWhenUsed="0"/>
+    <w:lsdException w:name="Light Grid Accent 5" w:semiHidden="0" w:uiPriority="62" w:unhideWhenUsed="0"/>
+    <w:lsdException w:name="Medium Shading 1 Accent 5" w:semiHidden="0" w:uiPriority="63" w:unhideWhenUsed="0"/>
+    <w:lsdException w:name="Medium Shading 2 Accent 5" w:semiHidden="0" w:uiPriority="64" w:unhideWhenUsed="0"/>
+    <w:lsdException w:name="Medium List 1 Accent 5" w:semiHidden="0" w:uiPriority="65" w:unhideWhenUsed="0"/>
+    <w:lsdException w:name="Medium List 2 Accent 5" w:semiHidden="0" w:uiPriority="66" w:unhideWhenUsed="0"/>
+    <w:lsdException w:name="Medium Grid 1 Accent 5" w:semiHidden="0" w:uiPriority="67" w:unhideWhenUsed="0"/>
+    <w:lsdException w:name="Medium Grid 2 Accent 5" w:semiHidden="0" w:uiPriority="68" w:unhideWhenUsed="0"/>
+    <w:lsdException w:name="Medium Grid 3 Accent 5" w:semiHidden="0" w:uiPriority="69" w:unhideWhenUsed="0"/>
+    <w:lsdException w:name="Dark List Accent 5" w:semiHidden="0" w:uiPriority="70" w:unhideWhenUsed="0"/>
+    <w:lsdException w:name="Colorful Shading Accent 5" w:semiHidden="0" w:uiPriority="71" w:unhideWhenUsed="0"/>
+    <w:lsdException w:name="Colorful List Accent 5" w:semiHidden="0" w:uiPriority="72" w:unhideWhenUsed="0"/>
+    <w:lsdException w:name="Colorful Grid Accent 5" w:semiHidden="0" w:uiPriority="73" w:unhideWhenUsed="0"/>
+    <w:lsdException w:name="Light Shading Accent 6" w:semiHidden="0" w:uiPriority="60" w:unhideWhenUsed="0"/>
+    <w:lsdException w:name="Light List Accent 6" w:semiHidden="0" w:uiPriority="61" w:unhideWhenUsed="0"/>
+    <w:lsdException w:name="Light Grid Accent 6" w:semiHidden="0" w:uiPriority="62" w:unhideWhenUsed="0"/>
+    <w:lsdException w:name="Medium Shading 1 Accent 6" w:semiHidden="0" w:uiPriority="63" w:unhideWhenUsed="0"/>
+    <w:lsdException w:name="Medium Shading 2 Accent 6" w:semiHidden="0" w:uiPriority="64" w:unhideWhenUsed="0"/>
+    <w:lsdException w:name="Medium List 1 Accent 6" w:semiHidden="0" w:uiPriority="65" w:unhideWhenUsed="0"/>
+    <w:lsdException w:name="Medium List 2 Accent 6" w:semiHidden="0" w:uiPriority="66" w:unhideWhenUsed="0"/>
+    <w:lsdException w:name="Medium Grid 1 Accent 6" w:semiHidden="0" w:uiPriority="67" w:unhideWhenUsed="0"/>
+    <w:lsdException w:name="Medium Grid 2 Accent 6" w:semiHidden="0" w:uiPriority="68" w:unhideWhenUsed="0"/>
+    <w:lsdException w:name="Medium Grid 3 Accent 6" w:semiHidden="0" w:uiPriority="69" w:unhideWhenUsed="0"/>
+    <w:lsdException w:name="Dark List Accent 6" w:semiHidden="0" w:uiPriority="70" w:unhideWhenUsed="0"/>
+    <w:lsdException w:name="Colorful Shading Accent 6" w:semiHidden="0" w:uiPriority="71" w:unhideWhenUsed="0"/>
+    <w:lsdException w:name="Colorful List Accent 6" w:semiHidden="0" w:uiPriority="72" w:unhideWhenUsed="0"/>
+    <w:lsdException w:name="Colorful Grid Accent 6" w:semiHidden="0" w:uiPriority="73" w:unhideWhenUsed="0"/>
+    <w:lsdException w:name="Subtle Emphasis" w:semiHidden="0" w:uiPriority="19" w:unhideWhenUsed="0" w:qFormat="1"/>
+    <w:lsdException w:name="Intense Emphasis" w:semiHidden="0" w:uiPriority="21" w:unhideWhenUsed="0" w:qFormat="1"/>
+    <w:lsdException w:name="Subtle Reference" w:semiHidden="0" w:uiPriority="31" w:unhideWhenUsed="0" w:qFormat="1"/>
+    <w:lsdException w:name="Intense Reference" w:semiHidden="0" w:uiPriority="32" w:unhideWhenUsed="0" w:qFormat="1"/>
+    <w:lsdException w:name="Book Title" w:semiHidden="0" w:uiPriority="33" w:unhideWhenUsed="0" w:qFormat="1"/>
+    <w:lsdException w:name="Bibliography" w:uiPriority="37"/>
+    <w:lsdException w:name="TOC Heading" w:uiPriority="39" w:qFormat="1"/>
+  </w:latentStyles>
+  <w:style w:type="paragraph" w:default="1" w:styleId="Normal">
+    <w:name w:val="Normal"/>
+    <w:qFormat/>
+  </w:style>
+  <w:style w:type="character" w:default="1" w:styleId="Policepardfaut">
+    <w:name w:val="Default Paragraph Font"/>
+    <w:uiPriority w:val="1"/>
+    <w:semiHidden/>
+    <w:unhideWhenUsed/>
+  </w:style>
+  <w:style w:type="table" w:default="1" w:styleId="TableauNormal">
+    <w:name w:val="Normal Table"/>
+    <w:uiPriority w:val="99"/>
+    <w:semiHidden/>
+    <w:unhideWhenUsed/>
+    <w:tblPr>
+      <w:tblInd w:w="0" w:type="dxa"/>
+      <w:tblCellMar>
+        <w:top w:w="0" w:type="dxa"/>
+        <w:left w:w="108" w:type="dxa"/>
+        <w:bottom w:w="0" w:type="dxa"/>
+        <w:right w:w="108" w:type="dxa"/>
+      </w:tblCellMar>
+    </w:tblPr>
+  </w:style>
+  <w:style w:type="numbering" w:default="1" w:styleId="Aucuneliste">
+    <w:name w:val="No List"/>
+    <w:uiPriority w:val="99"/>
+    <w:semiHidden/>
+    <w:unhideWhenUsed/>
+  </w:style>
+  <w:style w:type="paragraph" w:customStyle="1" w:styleId="F200D48E54B34DDC80E26E6B6899BB0B">
+    <w:name w:val="F200D48E54B34DDC80E26E6B6899BB0B"/>
+    <w:rsid w:val="0041564D"/>
+  </w:style>
+  <w:style w:type="paragraph" w:customStyle="1" w:styleId="5E907B1571C44FE9A5D4D1DD0A99CE11">
+    <w:name w:val="5E907B1571C44FE9A5D4D1DD0A99CE11"/>
+    <w:rsid w:val="0041564D"/>
+  </w:style>
+  <w:style w:type="paragraph" w:customStyle="1" w:styleId="69AF3EDC5DCF4EBCA039785106688BBC">
+    <w:name w:val="69AF3EDC5DCF4EBCA039785106688BBC"/>
+    <w:rsid w:val="0041564D"/>
+  </w:style>
+  <w:style w:type="paragraph" w:customStyle="1" w:styleId="B75C2193BFBE44EA8ACA6B7E4CE8AE67">
+    <w:name w:val="B75C2193BFBE44EA8ACA6B7E4CE8AE67"/>
+    <w:rsid w:val="0041564D"/>
+  </w:style>
+  <w:style w:type="paragraph" w:customStyle="1" w:styleId="C1CA79127A7F4198895BC1B5311F791E">
+    <w:name w:val="C1CA79127A7F4198895BC1B5311F791E"/>
+    <w:rsid w:val="0041564D"/>
+  </w:style>
+  <w:style w:type="paragraph" w:customStyle="1" w:styleId="1670669653A443F7BAA1E1E696A93BC9">
+    <w:name w:val="1670669653A443F7BAA1E1E696A93BC9"/>
+    <w:rsid w:val="0041564D"/>
+  </w:style>
+</w:styles>
+</file>
+
+<file path=word/glossary/stylesWithEffects.xml><?xml version="1.0" encoding="utf-8"?>
+<w:styles xmlns:wpc="http://schemas.microsoft.com/office/word/2010/wordprocessingCanvas" xmlns:mc="http://schemas.openxmlformats.org/markup-compatibility/2006" xmlns:o="urn:schemas-microsoft-com:office:office" xmlns:r="http://schemas.openxmlformats.org/officeDocument/2006/relationships" xmlns:m="http://schemas.openxmlformats.org/officeDocument/2006/math" xmlns:v="urn:schemas-microsoft-com:vml" xmlns:wp14="http://schemas.microsoft.com/office/word/2010/wordprocessingDrawing" xmlns:wp="http://schemas.openxmlformats.org/drawingml/2006/wordprocessingDrawing" xmlns:w10="urn:schemas-microsoft-com:office:word" xmlns:w="http://schemas.openxmlformats.org/wordprocessingml/2006/main" xmlns:w14="http://schemas.microsoft.com/office/word/2010/wordml" xmlns:wpg="http://schemas.microsoft.com/office/word/2010/wordprocessingGroup" xmlns:wpi="http://schemas.microsoft.com/office/word/2010/wordprocessingInk" xmlns:wne="http://schemas.microsoft.com/office/word/2006/wordml" xmlns:wps="http://schemas.microsoft.com/office/word/2010/wordprocessingShape" mc:Ignorable="w14 wp14">
+  <w:docDefaults>
+    <w:rPrDefault>
+      <w:rPr>
+        <w:rFonts w:asciiTheme="minorHAnsi" w:eastAsiaTheme="minorEastAsia" w:hAnsiTheme="minorHAnsi" w:cstheme="minorBidi"/>
+        <w:sz w:val="22"/>
+        <w:szCs w:val="22"/>
+        <w:lang w:val="fr-FR" w:eastAsia="fr-FR" w:bidi="ar-SA"/>
+      </w:rPr>
+    </w:rPrDefault>
+    <w:pPrDefault>
+      <w:pPr>
+        <w:spacing w:after="200" w:line="276" w:lineRule="auto"/>
+      </w:pPr>
+    </w:pPrDefault>
+  </w:docDefaults>
+  <w:latentStyles w:defLockedState="0" w:defUIPriority="99" w:defSemiHidden="1" w:defUnhideWhenUsed="1" w:defQFormat="0" w:count="267">
+    <w:lsdException w:name="Normal" w:semiHidden="0" w:uiPriority="0" w:unhideWhenUsed="0" w:qFormat="1"/>
+    <w:lsdException w:name="heading 1" w:semiHidden="0" w:uiPriority="9" w:unhideWhenUsed="0" w:qFormat="1"/>
+    <w:lsdException w:name="heading 2" w:uiPriority="9" w:qFormat="1"/>
+    <w:lsdException w:name="heading 3" w:uiPriority="9" w:qFormat="1"/>
+    <w:lsdException w:name="heading 4" w:uiPriority="9" w:qFormat="1"/>
+    <w:lsdException w:name="heading 5" w:uiPriority="9" w:qFormat="1"/>
+    <w:lsdException w:name="heading 6" w:uiPriority="9" w:qFormat="1"/>
+    <w:lsdException w:name="heading 7" w:uiPriority="9" w:qFormat="1"/>
+    <w:lsdException w:name="heading 8" w:uiPriority="9" w:qFormat="1"/>
+    <w:lsdException w:name="heading 9" w:uiPriority="9" w:qFormat="1"/>
+    <w:lsdException w:name="toc 1" w:uiPriority="39"/>
+    <w:lsdException w:name="toc 2" w:uiPriority="39"/>
+    <w:lsdException w:name="toc 3" w:uiPriority="39"/>
+    <w:lsdException w:name="toc 4" w:uiPriority="39"/>
+    <w:lsdException w:name="toc 5" w:uiPriority="39"/>
+    <w:lsdException w:name="toc 6" w:uiPriority="39"/>
+    <w:lsdException w:name="toc 7" w:uiPriority="39"/>
+    <w:lsdException w:name="toc 8" w:uiPriority="39"/>
+    <w:lsdException w:name="toc 9" w:uiPriority="39"/>
+    <w:lsdException w:name="caption" w:uiPriority="35" w:qFormat="1"/>
+    <w:lsdException w:name="Title" w:semiHidden="0" w:uiPriority="10" w:unhideWhenUsed="0" w:qFormat="1"/>
+    <w:lsdException w:name="Default Paragraph Font" w:uiPriority="1"/>
+    <w:lsdException w:name="Subtitle" w:semiHidden="0" w:uiPriority="11" w:unhideWhenUsed="0" w:qFormat="1"/>
+    <w:lsdException w:name="Strong" w:semiHidden="0" w:uiPriority="22" w:unhideWhenUsed="0" w:qFormat="1"/>
+    <w:lsdException w:name="Emphasis" w:semiHidden="0" w:uiPriority="20" w:unhideWhenUsed="0" w:qFormat="1"/>
+    <w:lsdException w:name="Table Grid" w:semiHidden="0" w:uiPriority="59" w:unhideWhenUsed="0"/>
+    <w:lsdException w:name="Placeholder Text" w:unhideWhenUsed="0"/>
+    <w:lsdException w:name="No Spacing" w:semiHidden="0" w:uiPriority="1" w:unhideWhenUsed="0" w:qFormat="1"/>
+    <w:lsdException w:name="Light Shading" w:semiHidden="0" w:uiPriority="60" w:unhideWhenUsed="0"/>
+    <w:lsdException w:name="Light List" w:semiHidden="0" w:uiPriority="61" w:unhideWhenUsed="0"/>
+    <w:lsdException w:name="Light Grid" w:semiHidden="0" w:uiPriority="62" w:unhideWhenUsed="0"/>
+    <w:lsdException w:name="Medium Shading 1" w:semiHidden="0" w:uiPriority="63" w:unhideWhenUsed="0"/>
+    <w:lsdException w:name="Medium Shading 2" w:semiHidden="0" w:uiPriority="64" w:unhideWhenUsed="0"/>
+    <w:lsdException w:name="Medium List 1" w:semiHidden="0" w:uiPriority="65" w:unhideWhenUsed="0"/>
+    <w:lsdException w:name="Medium List 2" w:semiHidden="0" w:uiPriority="66" w:unhideWhenUsed="0"/>
+    <w:lsdException w:name="Medium Grid 1" w:semiHidden="0" w:uiPriority="67" w:unhideWhenUsed="0"/>
+    <w:lsdException w:name="Medium Grid 2" w:semiHidden="0" w:uiPriority="68" w:unhideWhenUsed="0"/>
+    <w:lsdException w:name="Medium Grid 3" w:semiHidden="0" w:uiPriority="69" w:unhideWhenUsed="0"/>
+    <w:lsdException w:name="Dark List" w:semiHidden="0" w:uiPriority="70" w:unhideWhenUsed="0"/>
+    <w:lsdException w:name="Colorful Shading" w:semiHidden="0" w:uiPriority="71" w:unhideWhenUsed="0"/>
+    <w:lsdException w:name="Colorful List" w:semiHidden="0" w:uiPriority="72" w:unhideWhenUsed="0"/>
+    <w:lsdException w:name="Colorful Grid" w:semiHidden="0" w:uiPriority="73" w:unhideWhenUsed="0"/>
+    <w:lsdException w:name="Light Shading Accent 1" w:semiHidden="0" w:uiPriority="60" w:unhideWhenUsed="0"/>
+    <w:lsdException w:name="Light List Accent 1" w:semiHidden="0" w:uiPriority="61" w:unhideWhenUsed="0"/>
+    <w:lsdException w:name="Light Grid Accent 1" w:semiHidden="0" w:uiPriority="62" w:unhideWhenUsed="0"/>
+    <w:lsdException w:name="Medium Shading 1 Accent 1" w:semiHidden="0" w:uiPriority="63" w:unhideWhenUsed="0"/>
+    <w:lsdException w:name="Medium Shading 2 Accent 1" w:semiHidden="0" w:uiPriority="64" w:unhideWhenUsed="0"/>
+    <w:lsdException w:name="Medium List 1 Accent 1" w:semiHidden="0" w:uiPriority="65" w:unhideWhenUsed="0"/>
+    <w:lsdException w:name="Revision" w:unhideWhenUsed="0"/>
+    <w:lsdException w:name="List Paragraph" w:semiHidden="0" w:uiPriority="34" w:unhideWhenUsed="0" w:qFormat="1"/>
+    <w:lsdException w:name="Quote" w:semiHidden="0" w:uiPriority="29" w:unhideWhenUsed="0" w:qFormat="1"/>
+    <w:lsdException w:name="Intense Quote" w:semiHidden="0" w:uiPriority="30" w:unhideWhenUsed="0" w:qFormat="1"/>
+    <w:lsdException w:name="Medium List 2 Accent 1" w:semiHidden="0" w:uiPriority="66" w:unhideWhenUsed="0"/>
+    <w:lsdException w:name="Medium Grid 1 Accent 1" w:semiHidden="0" w:uiPriority="67" w:unhideWhenUsed="0"/>
+    <w:lsdException w:name="Medium Grid 2 Accent 1" w:semiHidden="0" w:uiPriority="68" w:unhideWhenUsed="0"/>
+    <w:lsdException w:name="Medium Grid 3 Accent 1" w:semiHidden="0" w:uiPriority="69" w:unhideWhenUsed="0"/>
+    <w:lsdException w:name="Dark List Accent 1" w:semiHidden="0" w:uiPriority="70" w:unhideWhenUsed="0"/>
+    <w:lsdException w:name="Colorful Shading Accent 1" w:semiHidden="0" w:uiPriority="71" w:unhideWhenUsed="0"/>
+    <w:lsdException w:name="Colorful List Accent 1" w:semiHidden="0" w:uiPriority="72" w:unhideWhenUsed="0"/>
+    <w:lsdException w:name="Colorful Grid Accent 1" w:semiHidden="0" w:uiPriority="73" w:unhideWhenUsed="0"/>
+    <w:lsdException w:name="Light Shading Accent 2" w:semiHidden="0" w:uiPriority="60" w:unhideWhenUsed="0"/>
+    <w:lsdException w:name="Light List Accent 2" w:semiHidden="0" w:uiPriority="61" w:unhideWhenUsed="0"/>
+    <w:lsdException w:name="Light Grid Accent 2" w:semiHidden="0" w:uiPriority="62" w:unhideWhenUsed="0"/>
+    <w:lsdException w:name="Medium Shading 1 Accent 2" w:semiHidden="0" w:uiPriority="63" w:unhideWhenUsed="0"/>
+    <w:lsdException w:name="Medium Shading 2 Accent 2" w:semiHidden="0" w:uiPriority="64" w:unhideWhenUsed="0"/>
+    <w:lsdException w:name="Medium List 1 Accent 2" w:semiHidden="0" w:uiPriority="65" w:unhideWhenUsed="0"/>
+    <w:lsdException w:name="Medium List 2 Accent 2" w:semiHidden="0" w:uiPriority="66" w:unhideWhenUsed="0"/>
+    <w:lsdException w:name="Medium Grid 1 Accent 2" w:semiHidden="0" w:uiPriority="67" w:unhideWhenUsed="0"/>
+    <w:lsdException w:name="Medium Grid 2 Accent 2" w:semiHidden="0" w:uiPriority="68" w:unhideWhenUsed="0"/>
+    <w:lsdException w:name="Medium Grid 3 Accent 2" w:semiHidden="0" w:uiPriority="69" w:unhideWhenUsed="0"/>
+    <w:lsdException w:name="Dark List Accent 2" w:semiHidden="0" w:uiPriority="70" w:unhideWhenUsed="0"/>
+    <w:lsdException w:name="Colorful Shading Accent 2" w:semiHidden="0" w:uiPriority="71" w:unhideWhenUsed="0"/>
+    <w:lsdException w:name="Colorful List Accent 2" w:semiHidden="0" w:uiPriority="72" w:unhideWhenUsed="0"/>
+    <w:lsdException w:name="Colorful Grid Accent 2" w:semiHidden="0" w:uiPriority="73" w:unhideWhenUsed="0"/>
+    <w:lsdException w:name="Light Shading Accent 3" w:semiHidden="0" w:uiPriority="60" w:unhideWhenUsed="0"/>
+    <w:lsdException w:name="Light List Accent 3" w:semiHidden="0" w:uiPriority="61" w:unhideWhenUsed="0"/>
+    <w:lsdException w:name="Light Grid Accent 3" w:semiHidden="0" w:uiPriority="62" w:unhideWhenUsed="0"/>
+    <w:lsdException w:name="Medium Shading 1 Accent 3" w:semiHidden="0" w:uiPriority="63" w:unhideWhenUsed="0"/>
+    <w:lsdException w:name="Medium Shading 2 Accent 3" w:semiHidden="0" w:uiPriority="64" w:unhideWhenUsed="0"/>
+    <w:lsdException w:name="Medium List 1 Accent 3" w:semiHidden="0" w:uiPriority="65" w:unhideWhenUsed="0"/>
+    <w:lsdException w:name="Medium List 2 Accent 3" w:semiHidden="0" w:uiPriority="66" w:unhideWhenUsed="0"/>
+    <w:lsdException w:name="Medium Grid 1 Accent 3" w:semiHidden="0" w:uiPriority="67" w:unhideWhenUsed="0"/>
+    <w:lsdException w:name="Medium Grid 2 Accent 3" w:semiHidden="0" w:uiPriority="68" w:unhideWhenUsed="0"/>
+    <w:lsdException w:name="Medium Grid 3 Accent 3" w:semiHidden="0" w:uiPriority="69" w:unhideWhenUsed="0"/>
+    <w:lsdException w:name="Dark List Accent 3" w:semiHidden="0" w:uiPriority="70" w:unhideWhenUsed="0"/>
+    <w:lsdException w:name="Colorful Shading Accent 3" w:semiHidden="0" w:uiPriority="71" w:unhideWhenUsed="0"/>
+    <w:lsdException w:name="Colorful List Accent 3" w:semiHidden="0" w:uiPriority="72" w:unhideWhenUsed="0"/>
+    <w:lsdException w:name="Colorful Grid Accent 3" w:semiHidden="0" w:uiPriority="73" w:unhideWhenUsed="0"/>
+    <w:lsdException w:name="Light Shading Accent 4" w:semiHidden="0" w:uiPriority="60" w:unhideWhenUsed="0"/>
+    <w:lsdException w:name="Light List Accent 4" w:semiHidden="0" w:uiPriority="61" w:unhideWhenUsed="0"/>
+    <w:lsdException w:name="Light Grid Accent 4" w:semiHidden="0" w:uiPriority="62" w:unhideWhenUsed="0"/>
+    <w:lsdException w:name="Medium Shading 1 Accent 4" w:semiHidden="0" w:uiPriority="63" w:unhideWhenUsed="0"/>
+    <w:lsdException w:name="Medium Shading 2 Accent 4" w:semiHidden="0" w:uiPriority="64" w:unhideWhenUsed="0"/>
+    <w:lsdException w:name="Medium List 1 Accent 4" w:semiHidden="0" w:uiPriority="65" w:unhideWhenUsed="0"/>
+    <w:lsdException w:name="Medium List 2 Accent 4" w:semiHidden="0" w:uiPriority="66" w:unhideWhenUsed="0"/>
+    <w:lsdException w:name="Medium Grid 1 Accent 4" w:semiHidden="0" w:uiPriority="67" w:unhideWhenUsed="0"/>
+    <w:lsdException w:name="Medium Grid 2 Accent 4" w:semiHidden="0" w:uiPriority="68" w:unhideWhenUsed="0"/>
+    <w:lsdException w:name="Medium Grid 3 Accent 4" w:semiHidden="0" w:uiPriority="69" w:unhideWhenUsed="0"/>
+    <w:lsdException w:name="Dark List Accent 4" w:semiHidden="0" w:uiPriority="70" w:unhideWhenUsed="0"/>
+    <w:lsdException w:name="Colorful Shading Accent 4" w:semiHidden="0" w:uiPriority="71" w:unhideWhenUsed="0"/>
+    <w:lsdException w:name="Colorful List Accent 4" w:semiHidden="0" w:uiPriority="72" w:unhideWhenUsed="0"/>
+    <w:lsdException w:name="Colorful Grid Accent 4" w:semiHidden="0" w:uiPriority="73" w:unhideWhenUsed="0"/>
+    <w:lsdException w:name="Light Shading Accent 5" w:semiHidden="0" w:uiPriority="60" w:unhideWhenUsed="0"/>
+    <w:lsdException w:name="Light List Accent 5" w:semiHidden="0" w:uiPriority="61" w:unhideWhenUsed="0"/>
+    <w:lsdException w:name="Light Grid Accent 5" w:semiHidden="0" w:uiPriority="62" w:unhideWhenUsed="0"/>
+    <w:lsdException w:name="Medium Shading 1 Accent 5" w:semiHidden="0" w:uiPriority="63" w:unhideWhenUsed="0"/>
+    <w:lsdException w:name="Medium Shading 2 Accent 5" w:semiHidden="0" w:uiPriority="64" w:unhideWhenUsed="0"/>
+    <w:lsdException w:name="Medium List 1 Accent 5" w:semiHidden="0" w:uiPriority="65" w:unhideWhenUsed="0"/>
+    <w:lsdException w:name="Medium List 2 Accent 5" w:semiHidden="0" w:uiPriority="66" w:unhideWhenUsed="0"/>
+    <w:lsdException w:name="Medium Grid 1 Accent 5" w:semiHidden="0" w:uiPriority="67" w:unhideWhenUsed="0"/>
+    <w:lsdException w:name="Medium Grid 2 Accent 5" w:semiHidden="0" w:uiPriority="68" w:unhideWhenUsed="0"/>
+    <w:lsdException w:name="Medium Grid 3 Accent 5" w:semiHidden="0" w:uiPriority="69" w:unhideWhenUsed="0"/>
+    <w:lsdException w:name="Dark List Accent 5" w:semiHidden="0" w:uiPriority="70" w:unhideWhenUsed="0"/>
+    <w:lsdException w:name="Colorful Shading Accent 5" w:semiHidden="0" w:uiPriority="71" w:unhideWhenUsed="0"/>
+    <w:lsdException w:name="Colorful List Accent 5" w:semiHidden="0" w:uiPriority="72" w:unhideWhenUsed="0"/>
+    <w:lsdException w:name="Colorful Grid Accent 5" w:semiHidden="0" w:uiPriority="73" w:unhideWhenUsed="0"/>
+    <w:lsdException w:name="Light Shading Accent 6" w:semiHidden="0" w:uiPriority="60" w:unhideWhenUsed="0"/>
+    <w:lsdException w:name="Light List Accent 6" w:semiHidden="0" w:uiPriority="61" w:unhideWhenUsed="0"/>
+    <w:lsdException w:name="Light Grid Accent 6" w:semiHidden="0" w:uiPriority="62" w:unhideWhenUsed="0"/>
+    <w:lsdException w:name="Medium Shading 1 Accent 6" w:semiHidden="0" w:uiPriority="63" w:unhideWhenUsed="0"/>
+    <w:lsdException w:name="Medium Shading 2 Accent 6" w:semiHidden="0" w:uiPriority="64" w:unhideWhenUsed="0"/>
+    <w:lsdException w:name="Medium List 1 Accent 6" w:semiHidden="0" w:uiPriority="65" w:unhideWhenUsed="0"/>
+    <w:lsdException w:name="Medium List 2 Accent 6" w:semiHidden="0" w:uiPriority="66" w:unhideWhenUsed="0"/>
+    <w:lsdException w:name="Medium Grid 1 Accent 6" w:semiHidden="0" w:uiPriority="67" w:unhideWhenUsed="0"/>
+    <w:lsdException w:name="Medium Grid 2 Accent 6" w:semiHidden="0" w:uiPriority="68" w:unhideWhenUsed="0"/>
+    <w:lsdException w:name="Medium Grid 3 Accent 6" w:semiHidden="0" w:uiPriority="69" w:unhideWhenUsed="0"/>
+    <w:lsdException w:name="Dark List Accent 6" w:semiHidden="0" w:uiPriority="70" w:unhideWhenUsed="0"/>
+    <w:lsdException w:name="Colorful Shading Accent 6" w:semiHidden="0" w:uiPriority="71" w:unhideWhenUsed="0"/>
+    <w:lsdException w:name="Colorful List Accent 6" w:semiHidden="0" w:uiPriority="72" w:unhideWhenUsed="0"/>
+    <w:lsdException w:name="Colorful Grid Accent 6" w:semiHidden="0" w:uiPriority="73" w:unhideWhenUsed="0"/>
+    <w:lsdException w:name="Subtle Emphasis" w:semiHidden="0" w:uiPriority="19" w:unhideWhenUsed="0" w:qFormat="1"/>
+    <w:lsdException w:name="Intense Emphasis" w:semiHidden="0" w:uiPriority="21" w:unhideWhenUsed="0" w:qFormat="1"/>
+    <w:lsdException w:name="Subtle Reference" w:semiHidden="0" w:uiPriority="31" w:unhideWhenUsed="0" w:qFormat="1"/>
+    <w:lsdException w:name="Intense Reference" w:semiHidden="0" w:uiPriority="32" w:unhideWhenUsed="0" w:qFormat="1"/>
+    <w:lsdException w:name="Book Title" w:semiHidden="0" w:uiPriority="33" w:unhideWhenUsed="0" w:qFormat="1"/>
+    <w:lsdException w:name="Bibliography" w:uiPriority="37"/>
+    <w:lsdException w:name="TOC Heading" w:uiPriority="39" w:qFormat="1"/>
+  </w:latentStyles>
+  <w:style w:type="paragraph" w:default="1" w:styleId="Normal">
+    <w:name w:val="Normal"/>
+    <w:qFormat/>
+  </w:style>
+  <w:style w:type="character" w:default="1" w:styleId="Policepardfaut">
+    <w:name w:val="Default Paragraph Font"/>
+    <w:uiPriority w:val="1"/>
+    <w:semiHidden/>
+    <w:unhideWhenUsed/>
+  </w:style>
+  <w:style w:type="table" w:default="1" w:styleId="TableauNormal">
+    <w:name w:val="Normal Table"/>
+    <w:uiPriority w:val="99"/>
+    <w:semiHidden/>
+    <w:unhideWhenUsed/>
+    <w:tblPr>
+      <w:tblInd w:w="0" w:type="dxa"/>
+      <w:tblCellMar>
+        <w:top w:w="0" w:type="dxa"/>
+        <w:left w:w="108" w:type="dxa"/>
+        <w:bottom w:w="0" w:type="dxa"/>
+        <w:right w:w="108" w:type="dxa"/>
+      </w:tblCellMar>
+    </w:tblPr>
+  </w:style>
+  <w:style w:type="numbering" w:default="1" w:styleId="Aucuneliste">
+    <w:name w:val="No List"/>
+    <w:uiPriority w:val="99"/>
+    <w:semiHidden/>
+    <w:unhideWhenUsed/>
+  </w:style>
+  <w:style w:type="paragraph" w:customStyle="1" w:styleId="F200D48E54B34DDC80E26E6B6899BB0B">
+    <w:name w:val="F200D48E54B34DDC80E26E6B6899BB0B"/>
+    <w:rsid w:val="0041564D"/>
+  </w:style>
+  <w:style w:type="paragraph" w:customStyle="1" w:styleId="5E907B1571C44FE9A5D4D1DD0A99CE11">
+    <w:name w:val="5E907B1571C44FE9A5D4D1DD0A99CE11"/>
+    <w:rsid w:val="0041564D"/>
+  </w:style>
+  <w:style w:type="paragraph" w:customStyle="1" w:styleId="69AF3EDC5DCF4EBCA039785106688BBC">
+    <w:name w:val="69AF3EDC5DCF4EBCA039785106688BBC"/>
+    <w:rsid w:val="0041564D"/>
+  </w:style>
+  <w:style w:type="paragraph" w:customStyle="1" w:styleId="B75C2193BFBE44EA8ACA6B7E4CE8AE67">
+    <w:name w:val="B75C2193BFBE44EA8ACA6B7E4CE8AE67"/>
+    <w:rsid w:val="0041564D"/>
+  </w:style>
+  <w:style w:type="paragraph" w:customStyle="1" w:styleId="C1CA79127A7F4198895BC1B5311F791E">
+    <w:name w:val="C1CA79127A7F4198895BC1B5311F791E"/>
+    <w:rsid w:val="0041564D"/>
+  </w:style>
+  <w:style w:type="paragraph" w:customStyle="1" w:styleId="1670669653A443F7BAA1E1E696A93BC9">
+    <w:name w:val="1670669653A443F7BAA1E1E696A93BC9"/>
+    <w:rsid w:val="0041564D"/>
+  </w:style>
+</w:styles>
+</file>
+
+<file path=word/glossary/webSettings.xml><?xml version="1.0" encoding="utf-8"?>
+<w:webSettings xmlns:mc="http://schemas.openxmlformats.org/markup-compatibility/2006" xmlns:r="http://schemas.openxmlformats.org/officeDocument/2006/relationships" xmlns:w="http://schemas.openxmlformats.org/wordprocessingml/2006/main" xmlns:w14="http://schemas.microsoft.com/office/word/2010/wordml" mc:Ignorable="w14">
+  <w:optimizeForBrowser/>
+  <w:allowPNG/>
+</w:webSettings>
 </file>
 
 <file path=word/theme/theme1.xml><?xml version="1.0" encoding="utf-8"?>
@@ -2098,11 +3779,30 @@
 </file>
 
 <file path=customXml/item1.xml><?xml version="1.0" encoding="utf-8"?>
+<CoverPageProperties xmlns="http://schemas.microsoft.com/office/2006/coverPageProps">
+  <PublishDate>2017-07-12T00:00:00</PublishDate>
+  <Abstract> Cette documentation,  à destination de l’utilisateur final, est utile pour connaître l’application [nom de l’application]. Elle décrit les technologies utilisées et répond à certaines questions que l’utilisateur pourrait se poser.</Abstract>
+  <CompanyAddress/>
+  <CompanyPhone/>
+  <CompanyFax/>
+  <CompanyEmail/>
+</CoverPageProperties>
+</file>
+
+<file path=customXml/item2.xml><?xml version="1.0" encoding="utf-8"?>
 <b:Sources xmlns:b="http://schemas.openxmlformats.org/officeDocument/2006/bibliography" xmlns="http://schemas.openxmlformats.org/officeDocument/2006/bibliography" SelectedStyle="\APA.XSL" StyleName="APA"/>
 </file>
 
 <file path=customXml/itemProps1.xml><?xml version="1.0" encoding="utf-8"?>
-<ds:datastoreItem xmlns:ds="http://schemas.openxmlformats.org/officeDocument/2006/customXml" ds:itemID="{6C81CDF1-4CEB-4F86-835D-ED462FBC2976}">
+<ds:datastoreItem xmlns:ds="http://schemas.openxmlformats.org/officeDocument/2006/customXml" ds:itemID="{55AF091B-3C7A-41E3-B477-F2FDAA23CFDA}">
+  <ds:schemaRefs>
+    <ds:schemaRef ds:uri="http://schemas.microsoft.com/office/2006/coverPageProps"/>
+  </ds:schemaRefs>
+</ds:datastoreItem>
+</file>
+
+<file path=customXml/itemProps2.xml><?xml version="1.0" encoding="utf-8"?>
+<ds:datastoreItem xmlns:ds="http://schemas.openxmlformats.org/officeDocument/2006/customXml" ds:itemID="{49A2DCDC-A585-404C-9264-A061ACB8FFD5}">
   <ds:schemaRefs>
     <ds:schemaRef ds:uri="http://schemas.openxmlformats.org/officeDocument/2006/bibliography"/>
   </ds:schemaRefs>

</xml_diff>